<commit_message>
Fixed number of copeis avaliable when using a correct name but movie not rented
</commit_message>
<xml_diff>
--- a/Report.docx
+++ b/Report.docx
@@ -809,7 +809,13 @@
     </w:p>
     <w:p>
       <w:r>
-        <w:t>For a function that displayed the top 10 movies two methods were developed. An function that uses the insertion algorithm on an array that always contains the top 10 movies, or the number of movies that have greater than 0 rentals.</w:t>
+        <w:t xml:space="preserve">For a function that displayed the top 10 movies two methods were developed. </w:t>
+      </w:r>
+      <w:r>
+        <w:t>A</w:t>
+      </w:r>
+      <w:r>
+        <w:t xml:space="preserve"> function that uses the insertion algorithm on an array that always contains the top 10 movies, or the number of movies that have greater than 0 rentals.</w:t>
       </w:r>
       <w:r>
         <w:t xml:space="preserve"> </w:t>
@@ -817,11 +823,9 @@
       <w:r>
         <w:t xml:space="preserve">This method is the better method as it prevents a sorting </w:t>
       </w:r>
-      <w:proofErr w:type="spellStart"/>
       <w:r>
-        <w:t>algorthim</w:t>
+        <w:t>algorithm</w:t>
       </w:r>
-      <w:proofErr w:type="spellEnd"/>
       <w:r>
         <w:t xml:space="preserve"> each time the top 10 list is requested. Instead the array is available without any modifications when called. The array is instead updated at the rental time of a movie. </w:t>
       </w:r>
@@ -862,12 +866,7 @@
         </w:numPr>
       </w:pPr>
       <w:r>
-        <w:t>The movie could not already be on the list</w:t>
-      </w:r>
-      <w:bookmarkStart w:id="0" w:name="_GoBack"/>
-      <w:bookmarkEnd w:id="0"/>
-      <w:r>
-        <w:t xml:space="preserve"> but has more rentals than the 10</w:t>
+        <w:t>The movie could not already be on the list but has more rentals than the 10</w:t>
       </w:r>
       <w:r>
         <w:rPr>
@@ -900,6 +899,8 @@
         <w:t>The movie could already be on the list, in this case insertion sort is called on the current list to see if the movie just rented can move up in the list, again using insertion sort.</w:t>
       </w:r>
     </w:p>
+    <w:p/>
+    <w:p/>
     <w:p>
       <w:pPr>
         <w:rPr>
@@ -920,15 +921,16 @@
       </w:r>
     </w:p>
     <w:p>
-      <w:pPr>
-        <w:rPr>
-          <w:b/>
-          <w:bCs/>
-          <w:i/>
-          <w:iCs/>
-        </w:rPr>
-      </w:pPr>
+      <w:r>
+        <w:t xml:space="preserve">My function runtime of o(1) when requesting the order as it is ordered when renting movies. </w:t>
+      </w:r>
     </w:p>
+    <w:p>
+      <w:r>
+        <w:t>Inserting:</w:t>
+      </w:r>
+    </w:p>
+    <w:p/>
     <w:p>
       <w:pPr>
         <w:rPr>
@@ -947,6 +949,2985 @@
         </w:rPr>
         <w:t>Your functional testing results - screenshots for each of the functional tests.</w:t>
       </w:r>
+    </w:p>
+    <w:tbl>
+      <w:tblPr>
+        <w:tblStyle w:val="TableGrid"/>
+        <w:tblW w:w="0" w:type="auto"/>
+        <w:tblInd w:w="-572" w:type="dxa"/>
+        <w:tblLook w:val="04A0" w:firstRow="1" w:lastRow="0" w:firstColumn="1" w:lastColumn="0" w:noHBand="0" w:noVBand="1"/>
+      </w:tblPr>
+      <w:tblGrid>
+        <w:gridCol w:w="656"/>
+        <w:gridCol w:w="1050"/>
+        <w:gridCol w:w="3696"/>
+        <w:gridCol w:w="4186"/>
+      </w:tblGrid>
+      <w:tr>
+        <w:tc>
+          <w:tcPr>
+            <w:tcW w:w="967" w:type="dxa"/>
+          </w:tcPr>
+          <w:p>
+            <w:pPr>
+              <w:rPr>
+                <w:sz w:val="18"/>
+                <w:szCs w:val="18"/>
+              </w:rPr>
+            </w:pPr>
+          </w:p>
+        </w:tc>
+        <w:tc>
+          <w:tcPr>
+            <w:tcW w:w="1033" w:type="dxa"/>
+          </w:tcPr>
+          <w:p>
+            <w:pPr>
+              <w:rPr>
+                <w:sz w:val="18"/>
+                <w:szCs w:val="18"/>
+              </w:rPr>
+            </w:pPr>
+            <w:r>
+              <w:rPr>
+                <w:sz w:val="18"/>
+                <w:szCs w:val="18"/>
+              </w:rPr>
+              <w:t>Test</w:t>
+            </w:r>
+          </w:p>
+        </w:tc>
+        <w:tc>
+          <w:tcPr>
+            <w:tcW w:w="3628" w:type="dxa"/>
+          </w:tcPr>
+          <w:p>
+            <w:pPr>
+              <w:rPr>
+                <w:sz w:val="18"/>
+                <w:szCs w:val="18"/>
+              </w:rPr>
+            </w:pPr>
+            <w:r>
+              <w:rPr>
+                <w:sz w:val="18"/>
+                <w:szCs w:val="18"/>
+              </w:rPr>
+              <w:t>Before</w:t>
+            </w:r>
+          </w:p>
+        </w:tc>
+        <w:tc>
+          <w:tcPr>
+            <w:tcW w:w="3960" w:type="dxa"/>
+          </w:tcPr>
+          <w:p>
+            <w:pPr>
+              <w:rPr>
+                <w:sz w:val="18"/>
+                <w:szCs w:val="18"/>
+              </w:rPr>
+            </w:pPr>
+            <w:r>
+              <w:rPr>
+                <w:sz w:val="18"/>
+                <w:szCs w:val="18"/>
+              </w:rPr>
+              <w:t>After</w:t>
+            </w:r>
+          </w:p>
+        </w:tc>
+      </w:tr>
+      <w:tr>
+        <w:tc>
+          <w:tcPr>
+            <w:tcW w:w="967" w:type="dxa"/>
+          </w:tcPr>
+          <w:p>
+            <w:pPr>
+              <w:rPr>
+                <w:sz w:val="18"/>
+                <w:szCs w:val="18"/>
+              </w:rPr>
+            </w:pPr>
+            <w:r>
+              <w:rPr>
+                <w:sz w:val="18"/>
+                <w:szCs w:val="18"/>
+              </w:rPr>
+              <w:t>1</w:t>
+            </w:r>
+          </w:p>
+        </w:tc>
+        <w:tc>
+          <w:tcPr>
+            <w:tcW w:w="1033" w:type="dxa"/>
+          </w:tcPr>
+          <w:p>
+            <w:pPr>
+              <w:rPr>
+                <w:sz w:val="18"/>
+                <w:szCs w:val="18"/>
+              </w:rPr>
+            </w:pPr>
+            <w:r>
+              <w:rPr>
+                <w:sz w:val="18"/>
+                <w:szCs w:val="18"/>
+              </w:rPr>
+              <w:t>Invalid staff login</w:t>
+            </w:r>
+          </w:p>
+        </w:tc>
+        <w:tc>
+          <w:tcPr>
+            <w:tcW w:w="3628" w:type="dxa"/>
+          </w:tcPr>
+          <w:p>
+            <w:pPr>
+              <w:rPr>
+                <w:sz w:val="18"/>
+                <w:szCs w:val="18"/>
+              </w:rPr>
+            </w:pPr>
+            <w:r>
+              <w:rPr>
+                <w:noProof/>
+                <w:sz w:val="18"/>
+                <w:szCs w:val="18"/>
+              </w:rPr>
+              <w:drawing>
+                <wp:inline distT="0" distB="0" distL="0" distR="0" wp14:anchorId="76AFA18F" wp14:editId="3873CC48">
+                  <wp:extent cx="2108870" cy="1050895"/>
+                  <wp:effectExtent l="0" t="0" r="5715" b="0"/>
+                  <wp:docPr id="1" name="Picture 1"/>
+                  <wp:cNvGraphicFramePr>
+                    <a:graphicFrameLocks xmlns:a="http://schemas.openxmlformats.org/drawingml/2006/main" noChangeAspect="1"/>
+                  </wp:cNvGraphicFramePr>
+                  <a:graphic xmlns:a="http://schemas.openxmlformats.org/drawingml/2006/main">
+                    <a:graphicData uri="http://schemas.openxmlformats.org/drawingml/2006/picture">
+                      <pic:pic xmlns:pic="http://schemas.openxmlformats.org/drawingml/2006/picture">
+                        <pic:nvPicPr>
+                          <pic:cNvPr id="1" name=""/>
+                          <pic:cNvPicPr/>
+                        </pic:nvPicPr>
+                        <pic:blipFill rotWithShape="1">
+                          <a:blip r:embed="rId7"/>
+                          <a:srcRect r="57735"/>
+                          <a:stretch/>
+                        </pic:blipFill>
+                        <pic:spPr bwMode="auto">
+                          <a:xfrm>
+                            <a:off x="0" y="0"/>
+                            <a:ext cx="2178988" cy="1085836"/>
+                          </a:xfrm>
+                          <a:prstGeom prst="rect">
+                            <a:avLst/>
+                          </a:prstGeom>
+                          <a:ln>
+                            <a:noFill/>
+                          </a:ln>
+                          <a:extLst>
+                            <a:ext uri="{53640926-AAD7-44D8-BBD7-CCE9431645EC}">
+                              <a14:shadowObscured xmlns:a14="http://schemas.microsoft.com/office/drawing/2010/main"/>
+                            </a:ext>
+                          </a:extLst>
+                        </pic:spPr>
+                      </pic:pic>
+                    </a:graphicData>
+                  </a:graphic>
+                </wp:inline>
+              </w:drawing>
+            </w:r>
+          </w:p>
+        </w:tc>
+        <w:tc>
+          <w:tcPr>
+            <w:tcW w:w="3960" w:type="dxa"/>
+          </w:tcPr>
+          <w:p>
+            <w:pPr>
+              <w:rPr>
+                <w:sz w:val="18"/>
+                <w:szCs w:val="18"/>
+              </w:rPr>
+            </w:pPr>
+            <w:r>
+              <w:rPr>
+                <w:noProof/>
+                <w:sz w:val="18"/>
+                <w:szCs w:val="18"/>
+              </w:rPr>
+              <w:drawing>
+                <wp:inline distT="0" distB="0" distL="0" distR="0" wp14:anchorId="172C9F89" wp14:editId="39121C5F">
+                  <wp:extent cx="2404925" cy="1063230"/>
+                  <wp:effectExtent l="0" t="0" r="0" b="3810"/>
+                  <wp:docPr id="2" name="Picture 2"/>
+                  <wp:cNvGraphicFramePr>
+                    <a:graphicFrameLocks xmlns:a="http://schemas.openxmlformats.org/drawingml/2006/main" noChangeAspect="1"/>
+                  </wp:cNvGraphicFramePr>
+                  <a:graphic xmlns:a="http://schemas.openxmlformats.org/drawingml/2006/main">
+                    <a:graphicData uri="http://schemas.openxmlformats.org/drawingml/2006/picture">
+                      <pic:pic xmlns:pic="http://schemas.openxmlformats.org/drawingml/2006/picture">
+                        <pic:nvPicPr>
+                          <pic:cNvPr id="1" name=""/>
+                          <pic:cNvPicPr/>
+                        </pic:nvPicPr>
+                        <pic:blipFill>
+                          <a:blip r:embed="rId8"/>
+                          <a:stretch>
+                            <a:fillRect/>
+                          </a:stretch>
+                        </pic:blipFill>
+                        <pic:spPr>
+                          <a:xfrm>
+                            <a:off x="0" y="0"/>
+                            <a:ext cx="2432827" cy="1075566"/>
+                          </a:xfrm>
+                          <a:prstGeom prst="rect">
+                            <a:avLst/>
+                          </a:prstGeom>
+                        </pic:spPr>
+                      </pic:pic>
+                    </a:graphicData>
+                  </a:graphic>
+                </wp:inline>
+              </w:drawing>
+            </w:r>
+          </w:p>
+        </w:tc>
+      </w:tr>
+      <w:tr>
+        <w:tc>
+          <w:tcPr>
+            <w:tcW w:w="967" w:type="dxa"/>
+          </w:tcPr>
+          <w:p>
+            <w:pPr>
+              <w:rPr>
+                <w:sz w:val="18"/>
+                <w:szCs w:val="18"/>
+              </w:rPr>
+            </w:pPr>
+            <w:r>
+              <w:rPr>
+                <w:sz w:val="18"/>
+                <w:szCs w:val="18"/>
+              </w:rPr>
+              <w:t>2</w:t>
+            </w:r>
+          </w:p>
+        </w:tc>
+        <w:tc>
+          <w:tcPr>
+            <w:tcW w:w="1033" w:type="dxa"/>
+          </w:tcPr>
+          <w:p>
+            <w:pPr>
+              <w:rPr>
+                <w:sz w:val="18"/>
+                <w:szCs w:val="18"/>
+              </w:rPr>
+            </w:pPr>
+            <w:r>
+              <w:rPr>
+                <w:sz w:val="18"/>
+                <w:szCs w:val="18"/>
+              </w:rPr>
+              <w:t>Valid staff login</w:t>
+            </w:r>
+          </w:p>
+        </w:tc>
+        <w:tc>
+          <w:tcPr>
+            <w:tcW w:w="3628" w:type="dxa"/>
+          </w:tcPr>
+          <w:p>
+            <w:pPr>
+              <w:rPr>
+                <w:noProof/>
+                <w:sz w:val="18"/>
+                <w:szCs w:val="18"/>
+              </w:rPr>
+            </w:pPr>
+            <w:r>
+              <w:rPr>
+                <w:noProof/>
+                <w:sz w:val="18"/>
+                <w:szCs w:val="18"/>
+              </w:rPr>
+              <w:drawing>
+                <wp:inline distT="0" distB="0" distL="0" distR="0" wp14:anchorId="690B1FFE" wp14:editId="10847255">
+                  <wp:extent cx="2108835" cy="808481"/>
+                  <wp:effectExtent l="0" t="0" r="5715" b="0"/>
+                  <wp:docPr id="4" name="Picture 4"/>
+                  <wp:cNvGraphicFramePr>
+                    <a:graphicFrameLocks xmlns:a="http://schemas.openxmlformats.org/drawingml/2006/main" noChangeAspect="1"/>
+                  </wp:cNvGraphicFramePr>
+                  <a:graphic xmlns:a="http://schemas.openxmlformats.org/drawingml/2006/main">
+                    <a:graphicData uri="http://schemas.openxmlformats.org/drawingml/2006/picture">
+                      <pic:pic xmlns:pic="http://schemas.openxmlformats.org/drawingml/2006/picture">
+                        <pic:nvPicPr>
+                          <pic:cNvPr id="1" name=""/>
+                          <pic:cNvPicPr/>
+                        </pic:nvPicPr>
+                        <pic:blipFill>
+                          <a:blip r:embed="rId9"/>
+                          <a:stretch>
+                            <a:fillRect/>
+                          </a:stretch>
+                        </pic:blipFill>
+                        <pic:spPr>
+                          <a:xfrm>
+                            <a:off x="0" y="0"/>
+                            <a:ext cx="2240011" cy="858771"/>
+                          </a:xfrm>
+                          <a:prstGeom prst="rect">
+                            <a:avLst/>
+                          </a:prstGeom>
+                        </pic:spPr>
+                      </pic:pic>
+                    </a:graphicData>
+                  </a:graphic>
+                </wp:inline>
+              </w:drawing>
+            </w:r>
+          </w:p>
+        </w:tc>
+        <w:tc>
+          <w:tcPr>
+            <w:tcW w:w="3960" w:type="dxa"/>
+          </w:tcPr>
+          <w:p>
+            <w:pPr>
+              <w:tabs>
+                <w:tab w:val="left" w:pos="1348"/>
+              </w:tabs>
+              <w:rPr>
+                <w:noProof/>
+                <w:sz w:val="18"/>
+                <w:szCs w:val="18"/>
+              </w:rPr>
+            </w:pPr>
+            <w:r>
+              <w:rPr>
+                <w:noProof/>
+                <w:sz w:val="18"/>
+                <w:szCs w:val="18"/>
+              </w:rPr>
+              <w:drawing>
+                <wp:inline distT="0" distB="0" distL="0" distR="0" wp14:anchorId="63E39737" wp14:editId="0BBBA516">
+                  <wp:extent cx="2428075" cy="831023"/>
+                  <wp:effectExtent l="0" t="0" r="0" b="7620"/>
+                  <wp:docPr id="3" name="Picture 3"/>
+                  <wp:cNvGraphicFramePr>
+                    <a:graphicFrameLocks xmlns:a="http://schemas.openxmlformats.org/drawingml/2006/main" noChangeAspect="1"/>
+                  </wp:cNvGraphicFramePr>
+                  <a:graphic xmlns:a="http://schemas.openxmlformats.org/drawingml/2006/main">
+                    <a:graphicData uri="http://schemas.openxmlformats.org/drawingml/2006/picture">
+                      <pic:pic xmlns:pic="http://schemas.openxmlformats.org/drawingml/2006/picture">
+                        <pic:nvPicPr>
+                          <pic:cNvPr id="1" name=""/>
+                          <pic:cNvPicPr/>
+                        </pic:nvPicPr>
+                        <pic:blipFill>
+                          <a:blip r:embed="rId10"/>
+                          <a:stretch>
+                            <a:fillRect/>
+                          </a:stretch>
+                        </pic:blipFill>
+                        <pic:spPr>
+                          <a:xfrm>
+                            <a:off x="0" y="0"/>
+                            <a:ext cx="2600301" cy="889968"/>
+                          </a:xfrm>
+                          <a:prstGeom prst="rect">
+                            <a:avLst/>
+                          </a:prstGeom>
+                        </pic:spPr>
+                      </pic:pic>
+                    </a:graphicData>
+                  </a:graphic>
+                </wp:inline>
+              </w:drawing>
+            </w:r>
+          </w:p>
+        </w:tc>
+      </w:tr>
+      <w:tr>
+        <w:tc>
+          <w:tcPr>
+            <w:tcW w:w="967" w:type="dxa"/>
+          </w:tcPr>
+          <w:p>
+            <w:pPr>
+              <w:rPr>
+                <w:sz w:val="18"/>
+                <w:szCs w:val="18"/>
+              </w:rPr>
+            </w:pPr>
+            <w:r>
+              <w:rPr>
+                <w:sz w:val="18"/>
+                <w:szCs w:val="18"/>
+              </w:rPr>
+              <w:lastRenderedPageBreak/>
+              <w:t>3</w:t>
+            </w:r>
+          </w:p>
+        </w:tc>
+        <w:tc>
+          <w:tcPr>
+            <w:tcW w:w="1033" w:type="dxa"/>
+          </w:tcPr>
+          <w:p>
+            <w:pPr>
+              <w:rPr>
+                <w:sz w:val="18"/>
+                <w:szCs w:val="18"/>
+              </w:rPr>
+            </w:pPr>
+            <w:r>
+              <w:rPr>
+                <w:sz w:val="18"/>
+                <w:szCs w:val="18"/>
+              </w:rPr>
+              <w:t>Adding 3 movies to library, will be first, 2</w:t>
+            </w:r>
+            <w:r>
+              <w:rPr>
+                <w:sz w:val="18"/>
+                <w:szCs w:val="18"/>
+                <w:vertAlign w:val="superscript"/>
+              </w:rPr>
+              <w:t>nd</w:t>
+            </w:r>
+            <w:r>
+              <w:rPr>
+                <w:sz w:val="18"/>
+                <w:szCs w:val="18"/>
+              </w:rPr>
+              <w:t xml:space="preserve"> and 3rd movie in the library. Uses display movies from member actions to view all movies. </w:t>
+            </w:r>
+          </w:p>
+        </w:tc>
+        <w:tc>
+          <w:tcPr>
+            <w:tcW w:w="3628" w:type="dxa"/>
+          </w:tcPr>
+          <w:p>
+            <w:pPr>
+              <w:rPr>
+                <w:noProof/>
+                <w:sz w:val="18"/>
+                <w:szCs w:val="18"/>
+              </w:rPr>
+            </w:pPr>
+            <w:r>
+              <w:rPr>
+                <w:noProof/>
+                <w:sz w:val="18"/>
+                <w:szCs w:val="18"/>
+              </w:rPr>
+              <w:drawing>
+                <wp:inline distT="0" distB="0" distL="0" distR="0" wp14:anchorId="05057495" wp14:editId="5B654C30">
+                  <wp:extent cx="2209360" cy="793340"/>
+                  <wp:effectExtent l="0" t="0" r="635" b="6985"/>
+                  <wp:docPr id="5" name="Picture 5"/>
+                  <wp:cNvGraphicFramePr>
+                    <a:graphicFrameLocks xmlns:a="http://schemas.openxmlformats.org/drawingml/2006/main" noChangeAspect="1"/>
+                  </wp:cNvGraphicFramePr>
+                  <a:graphic xmlns:a="http://schemas.openxmlformats.org/drawingml/2006/main">
+                    <a:graphicData uri="http://schemas.openxmlformats.org/drawingml/2006/picture">
+                      <pic:pic xmlns:pic="http://schemas.openxmlformats.org/drawingml/2006/picture">
+                        <pic:nvPicPr>
+                          <pic:cNvPr id="1" name=""/>
+                          <pic:cNvPicPr/>
+                        </pic:nvPicPr>
+                        <pic:blipFill>
+                          <a:blip r:embed="rId11"/>
+                          <a:stretch>
+                            <a:fillRect/>
+                          </a:stretch>
+                        </pic:blipFill>
+                        <pic:spPr>
+                          <a:xfrm>
+                            <a:off x="0" y="0"/>
+                            <a:ext cx="2263968" cy="812949"/>
+                          </a:xfrm>
+                          <a:prstGeom prst="rect">
+                            <a:avLst/>
+                          </a:prstGeom>
+                        </pic:spPr>
+                      </pic:pic>
+                    </a:graphicData>
+                  </a:graphic>
+                </wp:inline>
+              </w:drawing>
+            </w:r>
+          </w:p>
+        </w:tc>
+        <w:tc>
+          <w:tcPr>
+            <w:tcW w:w="3960" w:type="dxa"/>
+          </w:tcPr>
+          <w:p>
+            <w:pPr>
+              <w:tabs>
+                <w:tab w:val="left" w:pos="1348"/>
+              </w:tabs>
+              <w:rPr>
+                <w:noProof/>
+                <w:sz w:val="18"/>
+                <w:szCs w:val="18"/>
+              </w:rPr>
+            </w:pPr>
+            <w:r>
+              <w:rPr>
+                <w:noProof/>
+                <w:sz w:val="18"/>
+                <w:szCs w:val="18"/>
+              </w:rPr>
+              <w:drawing>
+                <wp:inline distT="0" distB="0" distL="0" distR="0" wp14:anchorId="616D958D" wp14:editId="2A4C69E3">
+                  <wp:extent cx="1807202" cy="2469842"/>
+                  <wp:effectExtent l="0" t="0" r="3175" b="6985"/>
+                  <wp:docPr id="22" name="Picture 22"/>
+                  <wp:cNvGraphicFramePr>
+                    <a:graphicFrameLocks xmlns:a="http://schemas.openxmlformats.org/drawingml/2006/main" noChangeAspect="1"/>
+                  </wp:cNvGraphicFramePr>
+                  <a:graphic xmlns:a="http://schemas.openxmlformats.org/drawingml/2006/main">
+                    <a:graphicData uri="http://schemas.openxmlformats.org/drawingml/2006/picture">
+                      <pic:pic xmlns:pic="http://schemas.openxmlformats.org/drawingml/2006/picture">
+                        <pic:nvPicPr>
+                          <pic:cNvPr id="1" name=""/>
+                          <pic:cNvPicPr/>
+                        </pic:nvPicPr>
+                        <pic:blipFill>
+                          <a:blip r:embed="rId12"/>
+                          <a:stretch>
+                            <a:fillRect/>
+                          </a:stretch>
+                        </pic:blipFill>
+                        <pic:spPr>
+                          <a:xfrm>
+                            <a:off x="0" y="0"/>
+                            <a:ext cx="1825058" cy="2494245"/>
+                          </a:xfrm>
+                          <a:prstGeom prst="rect">
+                            <a:avLst/>
+                          </a:prstGeom>
+                        </pic:spPr>
+                      </pic:pic>
+                    </a:graphicData>
+                  </a:graphic>
+                </wp:inline>
+              </w:drawing>
+            </w:r>
+          </w:p>
+        </w:tc>
+      </w:tr>
+      <w:tr>
+        <w:tc>
+          <w:tcPr>
+            <w:tcW w:w="967" w:type="dxa"/>
+          </w:tcPr>
+          <w:p>
+            <w:pPr>
+              <w:rPr>
+                <w:sz w:val="18"/>
+                <w:szCs w:val="18"/>
+              </w:rPr>
+            </w:pPr>
+            <w:r>
+              <w:rPr>
+                <w:sz w:val="18"/>
+                <w:szCs w:val="18"/>
+              </w:rPr>
+              <w:t>4</w:t>
+            </w:r>
+          </w:p>
+        </w:tc>
+        <w:tc>
+          <w:tcPr>
+            <w:tcW w:w="1033" w:type="dxa"/>
+          </w:tcPr>
+          <w:p>
+            <w:pPr>
+              <w:rPr>
+                <w:sz w:val="18"/>
+                <w:szCs w:val="18"/>
+              </w:rPr>
+            </w:pPr>
+            <w:r>
+              <w:rPr>
+                <w:sz w:val="18"/>
+                <w:szCs w:val="18"/>
+              </w:rPr>
+              <w:t>Register a member, with name “Liam H” will be first member and password 0000</w:t>
+            </w:r>
+          </w:p>
+        </w:tc>
+        <w:tc>
+          <w:tcPr>
+            <w:tcW w:w="7588" w:type="dxa"/>
+            <w:gridSpan w:val="2"/>
+          </w:tcPr>
+          <w:p>
+            <w:pPr>
+              <w:tabs>
+                <w:tab w:val="left" w:pos="1348"/>
+              </w:tabs>
+              <w:jc w:val="center"/>
+              <w:rPr>
+                <w:noProof/>
+                <w:sz w:val="18"/>
+                <w:szCs w:val="18"/>
+              </w:rPr>
+            </w:pPr>
+            <w:r>
+              <w:rPr>
+                <w:noProof/>
+                <w:sz w:val="18"/>
+                <w:szCs w:val="18"/>
+              </w:rPr>
+              <w:drawing>
+                <wp:inline distT="0" distB="0" distL="0" distR="0" wp14:anchorId="4238F68B" wp14:editId="1E5707B1">
+                  <wp:extent cx="2660889" cy="841985"/>
+                  <wp:effectExtent l="0" t="0" r="6350" b="0"/>
+                  <wp:docPr id="9" name="Picture 9"/>
+                  <wp:cNvGraphicFramePr>
+                    <a:graphicFrameLocks xmlns:a="http://schemas.openxmlformats.org/drawingml/2006/main" noChangeAspect="1"/>
+                  </wp:cNvGraphicFramePr>
+                  <a:graphic xmlns:a="http://schemas.openxmlformats.org/drawingml/2006/main">
+                    <a:graphicData uri="http://schemas.openxmlformats.org/drawingml/2006/picture">
+                      <pic:pic xmlns:pic="http://schemas.openxmlformats.org/drawingml/2006/picture">
+                        <pic:nvPicPr>
+                          <pic:cNvPr id="1" name=""/>
+                          <pic:cNvPicPr/>
+                        </pic:nvPicPr>
+                        <pic:blipFill>
+                          <a:blip r:embed="rId13"/>
+                          <a:stretch>
+                            <a:fillRect/>
+                          </a:stretch>
+                        </pic:blipFill>
+                        <pic:spPr>
+                          <a:xfrm>
+                            <a:off x="0" y="0"/>
+                            <a:ext cx="2720971" cy="860997"/>
+                          </a:xfrm>
+                          <a:prstGeom prst="rect">
+                            <a:avLst/>
+                          </a:prstGeom>
+                        </pic:spPr>
+                      </pic:pic>
+                    </a:graphicData>
+                  </a:graphic>
+                </wp:inline>
+              </w:drawing>
+            </w:r>
+          </w:p>
+        </w:tc>
+      </w:tr>
+      <w:tr>
+        <w:tc>
+          <w:tcPr>
+            <w:tcW w:w="967" w:type="dxa"/>
+          </w:tcPr>
+          <w:p>
+            <w:pPr>
+              <w:rPr>
+                <w:sz w:val="18"/>
+                <w:szCs w:val="18"/>
+              </w:rPr>
+            </w:pPr>
+            <w:r>
+              <w:rPr>
+                <w:sz w:val="18"/>
+                <w:szCs w:val="18"/>
+              </w:rPr>
+              <w:t>5</w:t>
+            </w:r>
+          </w:p>
+        </w:tc>
+        <w:tc>
+          <w:tcPr>
+            <w:tcW w:w="1033" w:type="dxa"/>
+          </w:tcPr>
+          <w:p>
+            <w:pPr>
+              <w:rPr>
+                <w:sz w:val="18"/>
+                <w:szCs w:val="18"/>
+              </w:rPr>
+            </w:pPr>
+            <w:r>
+              <w:rPr>
+                <w:sz w:val="18"/>
+                <w:szCs w:val="18"/>
+              </w:rPr>
+              <w:t>Setting password for new member not using 4 digits.</w:t>
+            </w:r>
+          </w:p>
+        </w:tc>
+        <w:tc>
+          <w:tcPr>
+            <w:tcW w:w="7588" w:type="dxa"/>
+            <w:gridSpan w:val="2"/>
+          </w:tcPr>
+          <w:p>
+            <w:pPr>
+              <w:tabs>
+                <w:tab w:val="left" w:pos="1348"/>
+              </w:tabs>
+              <w:jc w:val="center"/>
+              <w:rPr>
+                <w:noProof/>
+                <w:sz w:val="18"/>
+                <w:szCs w:val="18"/>
+              </w:rPr>
+            </w:pPr>
+            <w:r>
+              <w:rPr>
+                <w:noProof/>
+                <w:sz w:val="18"/>
+                <w:szCs w:val="18"/>
+              </w:rPr>
+              <w:drawing>
+                <wp:inline distT="0" distB="0" distL="0" distR="0" wp14:anchorId="2AC127AC" wp14:editId="5B262583">
+                  <wp:extent cx="1215676" cy="1971884"/>
+                  <wp:effectExtent l="0" t="0" r="3810" b="0"/>
+                  <wp:docPr id="8" name="Picture 8"/>
+                  <wp:cNvGraphicFramePr>
+                    <a:graphicFrameLocks xmlns:a="http://schemas.openxmlformats.org/drawingml/2006/main" noChangeAspect="1"/>
+                  </wp:cNvGraphicFramePr>
+                  <a:graphic xmlns:a="http://schemas.openxmlformats.org/drawingml/2006/main">
+                    <a:graphicData uri="http://schemas.openxmlformats.org/drawingml/2006/picture">
+                      <pic:pic xmlns:pic="http://schemas.openxmlformats.org/drawingml/2006/picture">
+                        <pic:nvPicPr>
+                          <pic:cNvPr id="1" name=""/>
+                          <pic:cNvPicPr/>
+                        </pic:nvPicPr>
+                        <pic:blipFill>
+                          <a:blip r:embed="rId14"/>
+                          <a:stretch>
+                            <a:fillRect/>
+                          </a:stretch>
+                        </pic:blipFill>
+                        <pic:spPr>
+                          <a:xfrm>
+                            <a:off x="0" y="0"/>
+                            <a:ext cx="1227278" cy="1990703"/>
+                          </a:xfrm>
+                          <a:prstGeom prst="rect">
+                            <a:avLst/>
+                          </a:prstGeom>
+                        </pic:spPr>
+                      </pic:pic>
+                    </a:graphicData>
+                  </a:graphic>
+                </wp:inline>
+              </w:drawing>
+            </w:r>
+          </w:p>
+        </w:tc>
+      </w:tr>
+      <w:tr>
+        <w:tc>
+          <w:tcPr>
+            <w:tcW w:w="967" w:type="dxa"/>
+          </w:tcPr>
+          <w:p>
+            <w:pPr>
+              <w:rPr>
+                <w:sz w:val="18"/>
+                <w:szCs w:val="18"/>
+              </w:rPr>
+            </w:pPr>
+            <w:r>
+              <w:rPr>
+                <w:sz w:val="18"/>
+                <w:szCs w:val="18"/>
+              </w:rPr>
+              <w:t>6</w:t>
+            </w:r>
+          </w:p>
+        </w:tc>
+        <w:tc>
+          <w:tcPr>
+            <w:tcW w:w="1033" w:type="dxa"/>
+          </w:tcPr>
+          <w:p>
+            <w:pPr>
+              <w:rPr>
+                <w:sz w:val="18"/>
+                <w:szCs w:val="18"/>
+              </w:rPr>
+            </w:pPr>
+            <w:r>
+              <w:rPr>
+                <w:sz w:val="18"/>
+                <w:szCs w:val="18"/>
+              </w:rPr>
+              <w:t>Get liam h number</w:t>
+            </w:r>
+          </w:p>
+        </w:tc>
+        <w:tc>
+          <w:tcPr>
+            <w:tcW w:w="3628" w:type="dxa"/>
+          </w:tcPr>
+          <w:p>
+            <w:pPr>
+              <w:tabs>
+                <w:tab w:val="left" w:pos="1348"/>
+              </w:tabs>
+              <w:jc w:val="center"/>
+              <w:rPr>
+                <w:noProof/>
+                <w:sz w:val="18"/>
+                <w:szCs w:val="18"/>
+              </w:rPr>
+            </w:pPr>
+            <w:r>
+              <w:rPr>
+                <w:noProof/>
+                <w:sz w:val="18"/>
+                <w:szCs w:val="18"/>
+              </w:rPr>
+              <w:drawing>
+                <wp:inline distT="0" distB="0" distL="0" distR="0" wp14:anchorId="55982F9A" wp14:editId="323B3D4A">
+                  <wp:extent cx="1889590" cy="618410"/>
+                  <wp:effectExtent l="0" t="0" r="0" b="0"/>
+                  <wp:docPr id="10" name="Picture 10"/>
+                  <wp:cNvGraphicFramePr>
+                    <a:graphicFrameLocks xmlns:a="http://schemas.openxmlformats.org/drawingml/2006/main" noChangeAspect="1"/>
+                  </wp:cNvGraphicFramePr>
+                  <a:graphic xmlns:a="http://schemas.openxmlformats.org/drawingml/2006/main">
+                    <a:graphicData uri="http://schemas.openxmlformats.org/drawingml/2006/picture">
+                      <pic:pic xmlns:pic="http://schemas.openxmlformats.org/drawingml/2006/picture">
+                        <pic:nvPicPr>
+                          <pic:cNvPr id="1" name=""/>
+                          <pic:cNvPicPr/>
+                        </pic:nvPicPr>
+                        <pic:blipFill>
+                          <a:blip r:embed="rId15"/>
+                          <a:stretch>
+                            <a:fillRect/>
+                          </a:stretch>
+                        </pic:blipFill>
+                        <pic:spPr>
+                          <a:xfrm>
+                            <a:off x="0" y="0"/>
+                            <a:ext cx="1975794" cy="646622"/>
+                          </a:xfrm>
+                          <a:prstGeom prst="rect">
+                            <a:avLst/>
+                          </a:prstGeom>
+                        </pic:spPr>
+                      </pic:pic>
+                    </a:graphicData>
+                  </a:graphic>
+                </wp:inline>
+              </w:drawing>
+            </w:r>
+          </w:p>
+        </w:tc>
+        <w:tc>
+          <w:tcPr>
+            <w:tcW w:w="3960" w:type="dxa"/>
+          </w:tcPr>
+          <w:p>
+            <w:pPr>
+              <w:tabs>
+                <w:tab w:val="left" w:pos="1348"/>
+              </w:tabs>
+              <w:jc w:val="center"/>
+              <w:rPr>
+                <w:noProof/>
+                <w:sz w:val="18"/>
+                <w:szCs w:val="18"/>
+              </w:rPr>
+            </w:pPr>
+            <w:r>
+              <w:rPr>
+                <w:noProof/>
+                <w:sz w:val="18"/>
+                <w:szCs w:val="18"/>
+              </w:rPr>
+              <w:drawing>
+                <wp:inline distT="0" distB="0" distL="0" distR="0" wp14:anchorId="4BDFF05E" wp14:editId="1CAFC1EE">
+                  <wp:extent cx="1707895" cy="581411"/>
+                  <wp:effectExtent l="0" t="0" r="6985" b="9525"/>
+                  <wp:docPr id="11" name="Picture 11"/>
+                  <wp:cNvGraphicFramePr>
+                    <a:graphicFrameLocks xmlns:a="http://schemas.openxmlformats.org/drawingml/2006/main" noChangeAspect="1"/>
+                  </wp:cNvGraphicFramePr>
+                  <a:graphic xmlns:a="http://schemas.openxmlformats.org/drawingml/2006/main">
+                    <a:graphicData uri="http://schemas.openxmlformats.org/drawingml/2006/picture">
+                      <pic:pic xmlns:pic="http://schemas.openxmlformats.org/drawingml/2006/picture">
+                        <pic:nvPicPr>
+                          <pic:cNvPr id="1" name=""/>
+                          <pic:cNvPicPr/>
+                        </pic:nvPicPr>
+                        <pic:blipFill>
+                          <a:blip r:embed="rId16"/>
+                          <a:stretch>
+                            <a:fillRect/>
+                          </a:stretch>
+                        </pic:blipFill>
+                        <pic:spPr>
+                          <a:xfrm>
+                            <a:off x="0" y="0"/>
+                            <a:ext cx="1934533" cy="658564"/>
+                          </a:xfrm>
+                          <a:prstGeom prst="rect">
+                            <a:avLst/>
+                          </a:prstGeom>
+                        </pic:spPr>
+                      </pic:pic>
+                    </a:graphicData>
+                  </a:graphic>
+                </wp:inline>
+              </w:drawing>
+            </w:r>
+          </w:p>
+        </w:tc>
+      </w:tr>
+      <w:tr>
+        <w:tc>
+          <w:tcPr>
+            <w:tcW w:w="967" w:type="dxa"/>
+          </w:tcPr>
+          <w:p>
+            <w:pPr>
+              <w:rPr>
+                <w:sz w:val="18"/>
+                <w:szCs w:val="18"/>
+              </w:rPr>
+            </w:pPr>
+            <w:r>
+              <w:rPr>
+                <w:sz w:val="18"/>
+                <w:szCs w:val="18"/>
+              </w:rPr>
+              <w:t>7</w:t>
+            </w:r>
+          </w:p>
+        </w:tc>
+        <w:tc>
+          <w:tcPr>
+            <w:tcW w:w="1033" w:type="dxa"/>
+          </w:tcPr>
+          <w:p>
+            <w:pPr>
+              <w:rPr>
+                <w:sz w:val="18"/>
+                <w:szCs w:val="18"/>
+              </w:rPr>
+            </w:pPr>
+            <w:r>
+              <w:rPr>
+                <w:sz w:val="18"/>
+                <w:szCs w:val="18"/>
+              </w:rPr>
+              <w:t>Attempting login with not a real member</w:t>
+            </w:r>
+          </w:p>
+        </w:tc>
+        <w:tc>
+          <w:tcPr>
+            <w:tcW w:w="3628" w:type="dxa"/>
+          </w:tcPr>
+          <w:p>
+            <w:pPr>
+              <w:tabs>
+                <w:tab w:val="left" w:pos="1348"/>
+              </w:tabs>
+              <w:jc w:val="center"/>
+              <w:rPr>
+                <w:noProof/>
+                <w:sz w:val="18"/>
+                <w:szCs w:val="18"/>
+              </w:rPr>
+            </w:pPr>
+            <w:r>
+              <w:rPr>
+                <w:noProof/>
+                <w:sz w:val="18"/>
+                <w:szCs w:val="18"/>
+              </w:rPr>
+              <w:drawing>
+                <wp:inline distT="0" distB="0" distL="0" distR="0" wp14:anchorId="14F0CCF8" wp14:editId="037CC358">
+                  <wp:extent cx="1902797" cy="663926"/>
+                  <wp:effectExtent l="0" t="0" r="2540" b="3175"/>
+                  <wp:docPr id="12" name="Picture 12"/>
+                  <wp:cNvGraphicFramePr>
+                    <a:graphicFrameLocks xmlns:a="http://schemas.openxmlformats.org/drawingml/2006/main" noChangeAspect="1"/>
+                  </wp:cNvGraphicFramePr>
+                  <a:graphic xmlns:a="http://schemas.openxmlformats.org/drawingml/2006/main">
+                    <a:graphicData uri="http://schemas.openxmlformats.org/drawingml/2006/picture">
+                      <pic:pic xmlns:pic="http://schemas.openxmlformats.org/drawingml/2006/picture">
+                        <pic:nvPicPr>
+                          <pic:cNvPr id="1" name=""/>
+                          <pic:cNvPicPr/>
+                        </pic:nvPicPr>
+                        <pic:blipFill>
+                          <a:blip r:embed="rId17"/>
+                          <a:stretch>
+                            <a:fillRect/>
+                          </a:stretch>
+                        </pic:blipFill>
+                        <pic:spPr>
+                          <a:xfrm>
+                            <a:off x="0" y="0"/>
+                            <a:ext cx="1934661" cy="675044"/>
+                          </a:xfrm>
+                          <a:prstGeom prst="rect">
+                            <a:avLst/>
+                          </a:prstGeom>
+                        </pic:spPr>
+                      </pic:pic>
+                    </a:graphicData>
+                  </a:graphic>
+                </wp:inline>
+              </w:drawing>
+            </w:r>
+          </w:p>
+        </w:tc>
+        <w:tc>
+          <w:tcPr>
+            <w:tcW w:w="3960" w:type="dxa"/>
+          </w:tcPr>
+          <w:p>
+            <w:pPr>
+              <w:tabs>
+                <w:tab w:val="left" w:pos="1348"/>
+              </w:tabs>
+              <w:jc w:val="center"/>
+              <w:rPr>
+                <w:noProof/>
+                <w:sz w:val="18"/>
+                <w:szCs w:val="18"/>
+              </w:rPr>
+            </w:pPr>
+            <w:r>
+              <w:rPr>
+                <w:noProof/>
+                <w:sz w:val="18"/>
+                <w:szCs w:val="18"/>
+              </w:rPr>
+              <w:drawing>
+                <wp:inline distT="0" distB="0" distL="0" distR="0" wp14:anchorId="3C42EFFA" wp14:editId="6076B112">
+                  <wp:extent cx="1708547" cy="724120"/>
+                  <wp:effectExtent l="0" t="0" r="6350" b="0"/>
+                  <wp:docPr id="13" name="Picture 13"/>
+                  <wp:cNvGraphicFramePr>
+                    <a:graphicFrameLocks xmlns:a="http://schemas.openxmlformats.org/drawingml/2006/main" noChangeAspect="1"/>
+                  </wp:cNvGraphicFramePr>
+                  <a:graphic xmlns:a="http://schemas.openxmlformats.org/drawingml/2006/main">
+                    <a:graphicData uri="http://schemas.openxmlformats.org/drawingml/2006/picture">
+                      <pic:pic xmlns:pic="http://schemas.openxmlformats.org/drawingml/2006/picture">
+                        <pic:nvPicPr>
+                          <pic:cNvPr id="1" name=""/>
+                          <pic:cNvPicPr/>
+                        </pic:nvPicPr>
+                        <pic:blipFill>
+                          <a:blip r:embed="rId18"/>
+                          <a:stretch>
+                            <a:fillRect/>
+                          </a:stretch>
+                        </pic:blipFill>
+                        <pic:spPr>
+                          <a:xfrm>
+                            <a:off x="0" y="0"/>
+                            <a:ext cx="1829927" cy="775564"/>
+                          </a:xfrm>
+                          <a:prstGeom prst="rect">
+                            <a:avLst/>
+                          </a:prstGeom>
+                        </pic:spPr>
+                      </pic:pic>
+                    </a:graphicData>
+                  </a:graphic>
+                </wp:inline>
+              </w:drawing>
+            </w:r>
+          </w:p>
+        </w:tc>
+      </w:tr>
+      <w:tr>
+        <w:tc>
+          <w:tcPr>
+            <w:tcW w:w="967" w:type="dxa"/>
+          </w:tcPr>
+          <w:p>
+            <w:pPr>
+              <w:rPr>
+                <w:sz w:val="18"/>
+                <w:szCs w:val="18"/>
+              </w:rPr>
+            </w:pPr>
+            <w:r>
+              <w:rPr>
+                <w:sz w:val="18"/>
+                <w:szCs w:val="18"/>
+              </w:rPr>
+              <w:t>8</w:t>
+            </w:r>
+          </w:p>
+        </w:tc>
+        <w:tc>
+          <w:tcPr>
+            <w:tcW w:w="1033" w:type="dxa"/>
+          </w:tcPr>
+          <w:p>
+            <w:pPr>
+              <w:rPr>
+                <w:sz w:val="18"/>
+                <w:szCs w:val="18"/>
+              </w:rPr>
+            </w:pPr>
+            <w:r>
+              <w:rPr>
+                <w:sz w:val="18"/>
+                <w:szCs w:val="18"/>
+              </w:rPr>
+              <w:t>Login with real member but wrong password</w:t>
+            </w:r>
+          </w:p>
+        </w:tc>
+        <w:tc>
+          <w:tcPr>
+            <w:tcW w:w="3628" w:type="dxa"/>
+          </w:tcPr>
+          <w:p>
+            <w:pPr>
+              <w:tabs>
+                <w:tab w:val="left" w:pos="1348"/>
+              </w:tabs>
+              <w:jc w:val="center"/>
+              <w:rPr>
+                <w:noProof/>
+                <w:sz w:val="18"/>
+                <w:szCs w:val="18"/>
+              </w:rPr>
+            </w:pPr>
+            <w:r>
+              <w:rPr>
+                <w:noProof/>
+                <w:sz w:val="18"/>
+                <w:szCs w:val="18"/>
+              </w:rPr>
+              <w:drawing>
+                <wp:inline distT="0" distB="0" distL="0" distR="0" wp14:anchorId="3A5518D5" wp14:editId="6848DB48">
+                  <wp:extent cx="1898626" cy="660694"/>
+                  <wp:effectExtent l="0" t="0" r="6985" b="6350"/>
+                  <wp:docPr id="14" name="Picture 14"/>
+                  <wp:cNvGraphicFramePr>
+                    <a:graphicFrameLocks xmlns:a="http://schemas.openxmlformats.org/drawingml/2006/main" noChangeAspect="1"/>
+                  </wp:cNvGraphicFramePr>
+                  <a:graphic xmlns:a="http://schemas.openxmlformats.org/drawingml/2006/main">
+                    <a:graphicData uri="http://schemas.openxmlformats.org/drawingml/2006/picture">
+                      <pic:pic xmlns:pic="http://schemas.openxmlformats.org/drawingml/2006/picture">
+                        <pic:nvPicPr>
+                          <pic:cNvPr id="1" name=""/>
+                          <pic:cNvPicPr/>
+                        </pic:nvPicPr>
+                        <pic:blipFill>
+                          <a:blip r:embed="rId19"/>
+                          <a:stretch>
+                            <a:fillRect/>
+                          </a:stretch>
+                        </pic:blipFill>
+                        <pic:spPr>
+                          <a:xfrm>
+                            <a:off x="0" y="0"/>
+                            <a:ext cx="2014458" cy="701002"/>
+                          </a:xfrm>
+                          <a:prstGeom prst="rect">
+                            <a:avLst/>
+                          </a:prstGeom>
+                        </pic:spPr>
+                      </pic:pic>
+                    </a:graphicData>
+                  </a:graphic>
+                </wp:inline>
+              </w:drawing>
+            </w:r>
+          </w:p>
+        </w:tc>
+        <w:tc>
+          <w:tcPr>
+            <w:tcW w:w="3960" w:type="dxa"/>
+          </w:tcPr>
+          <w:p>
+            <w:pPr>
+              <w:tabs>
+                <w:tab w:val="left" w:pos="1348"/>
+              </w:tabs>
+              <w:jc w:val="center"/>
+              <w:rPr>
+                <w:noProof/>
+                <w:sz w:val="18"/>
+                <w:szCs w:val="18"/>
+              </w:rPr>
+            </w:pPr>
+            <w:r>
+              <w:rPr>
+                <w:noProof/>
+                <w:sz w:val="18"/>
+                <w:szCs w:val="18"/>
+              </w:rPr>
+              <w:drawing>
+                <wp:inline distT="0" distB="0" distL="0" distR="0" wp14:anchorId="053662EF" wp14:editId="5A6232FD">
+                  <wp:extent cx="1735759" cy="692407"/>
+                  <wp:effectExtent l="0" t="0" r="0" b="0"/>
+                  <wp:docPr id="15" name="Picture 15"/>
+                  <wp:cNvGraphicFramePr>
+                    <a:graphicFrameLocks xmlns:a="http://schemas.openxmlformats.org/drawingml/2006/main" noChangeAspect="1"/>
+                  </wp:cNvGraphicFramePr>
+                  <a:graphic xmlns:a="http://schemas.openxmlformats.org/drawingml/2006/main">
+                    <a:graphicData uri="http://schemas.openxmlformats.org/drawingml/2006/picture">
+                      <pic:pic xmlns:pic="http://schemas.openxmlformats.org/drawingml/2006/picture">
+                        <pic:nvPicPr>
+                          <pic:cNvPr id="1" name=""/>
+                          <pic:cNvPicPr/>
+                        </pic:nvPicPr>
+                        <pic:blipFill>
+                          <a:blip r:embed="rId20"/>
+                          <a:stretch>
+                            <a:fillRect/>
+                          </a:stretch>
+                        </pic:blipFill>
+                        <pic:spPr>
+                          <a:xfrm>
+                            <a:off x="0" y="0"/>
+                            <a:ext cx="1821294" cy="726528"/>
+                          </a:xfrm>
+                          <a:prstGeom prst="rect">
+                            <a:avLst/>
+                          </a:prstGeom>
+                        </pic:spPr>
+                      </pic:pic>
+                    </a:graphicData>
+                  </a:graphic>
+                </wp:inline>
+              </w:drawing>
+            </w:r>
+          </w:p>
+        </w:tc>
+      </w:tr>
+      <w:tr>
+        <w:tc>
+          <w:tcPr>
+            <w:tcW w:w="967" w:type="dxa"/>
+          </w:tcPr>
+          <w:p>
+            <w:pPr>
+              <w:rPr>
+                <w:sz w:val="18"/>
+                <w:szCs w:val="18"/>
+              </w:rPr>
+            </w:pPr>
+            <w:r>
+              <w:rPr>
+                <w:sz w:val="18"/>
+                <w:szCs w:val="18"/>
+              </w:rPr>
+              <w:t>9</w:t>
+            </w:r>
+          </w:p>
+        </w:tc>
+        <w:tc>
+          <w:tcPr>
+            <w:tcW w:w="1033" w:type="dxa"/>
+          </w:tcPr>
+          <w:p>
+            <w:pPr>
+              <w:rPr>
+                <w:sz w:val="18"/>
+                <w:szCs w:val="18"/>
+              </w:rPr>
+            </w:pPr>
+            <w:r>
+              <w:rPr>
+                <w:sz w:val="18"/>
+                <w:szCs w:val="18"/>
+              </w:rPr>
+              <w:t>Correct member login</w:t>
+            </w:r>
+          </w:p>
+        </w:tc>
+        <w:tc>
+          <w:tcPr>
+            <w:tcW w:w="3628" w:type="dxa"/>
+          </w:tcPr>
+          <w:p>
+            <w:pPr>
+              <w:tabs>
+                <w:tab w:val="left" w:pos="1348"/>
+              </w:tabs>
+              <w:jc w:val="center"/>
+              <w:rPr>
+                <w:noProof/>
+                <w:sz w:val="18"/>
+                <w:szCs w:val="18"/>
+              </w:rPr>
+            </w:pPr>
+            <w:r>
+              <w:rPr>
+                <w:noProof/>
+                <w:sz w:val="18"/>
+                <w:szCs w:val="18"/>
+              </w:rPr>
+              <w:drawing>
+                <wp:inline distT="0" distB="0" distL="0" distR="0" wp14:anchorId="6359E802" wp14:editId="1C502EEB">
+                  <wp:extent cx="1770659" cy="748354"/>
+                  <wp:effectExtent l="0" t="0" r="1270" b="0"/>
+                  <wp:docPr id="17" name="Picture 17"/>
+                  <wp:cNvGraphicFramePr>
+                    <a:graphicFrameLocks xmlns:a="http://schemas.openxmlformats.org/drawingml/2006/main" noChangeAspect="1"/>
+                  </wp:cNvGraphicFramePr>
+                  <a:graphic xmlns:a="http://schemas.openxmlformats.org/drawingml/2006/main">
+                    <a:graphicData uri="http://schemas.openxmlformats.org/drawingml/2006/picture">
+                      <pic:pic xmlns:pic="http://schemas.openxmlformats.org/drawingml/2006/picture">
+                        <pic:nvPicPr>
+                          <pic:cNvPr id="1" name=""/>
+                          <pic:cNvPicPr/>
+                        </pic:nvPicPr>
+                        <pic:blipFill>
+                          <a:blip r:embed="rId21"/>
+                          <a:stretch>
+                            <a:fillRect/>
+                          </a:stretch>
+                        </pic:blipFill>
+                        <pic:spPr>
+                          <a:xfrm>
+                            <a:off x="0" y="0"/>
+                            <a:ext cx="1800991" cy="761174"/>
+                          </a:xfrm>
+                          <a:prstGeom prst="rect">
+                            <a:avLst/>
+                          </a:prstGeom>
+                        </pic:spPr>
+                      </pic:pic>
+                    </a:graphicData>
+                  </a:graphic>
+                </wp:inline>
+              </w:drawing>
+            </w:r>
+          </w:p>
+        </w:tc>
+        <w:tc>
+          <w:tcPr>
+            <w:tcW w:w="3960" w:type="dxa"/>
+          </w:tcPr>
+          <w:p>
+            <w:pPr>
+              <w:tabs>
+                <w:tab w:val="left" w:pos="1348"/>
+              </w:tabs>
+              <w:jc w:val="center"/>
+              <w:rPr>
+                <w:noProof/>
+                <w:sz w:val="18"/>
+                <w:szCs w:val="18"/>
+              </w:rPr>
+            </w:pPr>
+            <w:r>
+              <w:rPr>
+                <w:noProof/>
+                <w:sz w:val="18"/>
+                <w:szCs w:val="18"/>
+              </w:rPr>
+              <w:drawing>
+                <wp:inline distT="0" distB="0" distL="0" distR="0" wp14:anchorId="75B85F7C" wp14:editId="3DC41D1B">
+                  <wp:extent cx="1850878" cy="635376"/>
+                  <wp:effectExtent l="0" t="0" r="0" b="0"/>
+                  <wp:docPr id="18" name="Picture 18"/>
+                  <wp:cNvGraphicFramePr>
+                    <a:graphicFrameLocks xmlns:a="http://schemas.openxmlformats.org/drawingml/2006/main" noChangeAspect="1"/>
+                  </wp:cNvGraphicFramePr>
+                  <a:graphic xmlns:a="http://schemas.openxmlformats.org/drawingml/2006/main">
+                    <a:graphicData uri="http://schemas.openxmlformats.org/drawingml/2006/picture">
+                      <pic:pic xmlns:pic="http://schemas.openxmlformats.org/drawingml/2006/picture">
+                        <pic:nvPicPr>
+                          <pic:cNvPr id="1" name=""/>
+                          <pic:cNvPicPr/>
+                        </pic:nvPicPr>
+                        <pic:blipFill>
+                          <a:blip r:embed="rId22"/>
+                          <a:stretch>
+                            <a:fillRect/>
+                          </a:stretch>
+                        </pic:blipFill>
+                        <pic:spPr>
+                          <a:xfrm>
+                            <a:off x="0" y="0"/>
+                            <a:ext cx="2014166" cy="691430"/>
+                          </a:xfrm>
+                          <a:prstGeom prst="rect">
+                            <a:avLst/>
+                          </a:prstGeom>
+                        </pic:spPr>
+                      </pic:pic>
+                    </a:graphicData>
+                  </a:graphic>
+                </wp:inline>
+              </w:drawing>
+            </w:r>
+          </w:p>
+        </w:tc>
+      </w:tr>
+      <w:tr>
+        <w:tc>
+          <w:tcPr>
+            <w:tcW w:w="967" w:type="dxa"/>
+          </w:tcPr>
+          <w:p>
+            <w:pPr>
+              <w:rPr>
+                <w:sz w:val="18"/>
+                <w:szCs w:val="18"/>
+              </w:rPr>
+            </w:pPr>
+            <w:r>
+              <w:rPr>
+                <w:sz w:val="18"/>
+                <w:szCs w:val="18"/>
+              </w:rPr>
+              <w:lastRenderedPageBreak/>
+              <w:t>10</w:t>
+            </w:r>
+          </w:p>
+        </w:tc>
+        <w:tc>
+          <w:tcPr>
+            <w:tcW w:w="1033" w:type="dxa"/>
+          </w:tcPr>
+          <w:p>
+            <w:pPr>
+              <w:rPr>
+                <w:sz w:val="18"/>
+                <w:szCs w:val="18"/>
+              </w:rPr>
+            </w:pPr>
+            <w:r>
+              <w:rPr>
+                <w:sz w:val="18"/>
+                <w:szCs w:val="18"/>
+              </w:rPr>
+              <w:t>Rent a movie, uses show members rented movies to verify it works. Rented 2 movies. Also shows the time rented has increased when showing all movies to members</w:t>
+            </w:r>
+          </w:p>
+        </w:tc>
+        <w:tc>
+          <w:tcPr>
+            <w:tcW w:w="3628" w:type="dxa"/>
+          </w:tcPr>
+          <w:p>
+            <w:pPr>
+              <w:tabs>
+                <w:tab w:val="left" w:pos="1348"/>
+              </w:tabs>
+              <w:jc w:val="center"/>
+              <w:rPr>
+                <w:noProof/>
+                <w:sz w:val="18"/>
+                <w:szCs w:val="18"/>
+              </w:rPr>
+            </w:pPr>
+            <w:r>
+              <w:rPr>
+                <w:noProof/>
+                <w:sz w:val="18"/>
+                <w:szCs w:val="18"/>
+              </w:rPr>
+              <w:drawing>
+                <wp:inline distT="0" distB="0" distL="0" distR="0" wp14:anchorId="7C4D86A8" wp14:editId="0FC7A5C1">
+                  <wp:extent cx="1860514" cy="668076"/>
+                  <wp:effectExtent l="0" t="0" r="6985" b="0"/>
+                  <wp:docPr id="19" name="Picture 19"/>
+                  <wp:cNvGraphicFramePr>
+                    <a:graphicFrameLocks xmlns:a="http://schemas.openxmlformats.org/drawingml/2006/main" noChangeAspect="1"/>
+                  </wp:cNvGraphicFramePr>
+                  <a:graphic xmlns:a="http://schemas.openxmlformats.org/drawingml/2006/main">
+                    <a:graphicData uri="http://schemas.openxmlformats.org/drawingml/2006/picture">
+                      <pic:pic xmlns:pic="http://schemas.openxmlformats.org/drawingml/2006/picture">
+                        <pic:nvPicPr>
+                          <pic:cNvPr id="1" name=""/>
+                          <pic:cNvPicPr/>
+                        </pic:nvPicPr>
+                        <pic:blipFill>
+                          <a:blip r:embed="rId23"/>
+                          <a:stretch>
+                            <a:fillRect/>
+                          </a:stretch>
+                        </pic:blipFill>
+                        <pic:spPr>
+                          <a:xfrm>
+                            <a:off x="0" y="0"/>
+                            <a:ext cx="2058538" cy="739183"/>
+                          </a:xfrm>
+                          <a:prstGeom prst="rect">
+                            <a:avLst/>
+                          </a:prstGeom>
+                        </pic:spPr>
+                      </pic:pic>
+                    </a:graphicData>
+                  </a:graphic>
+                </wp:inline>
+              </w:drawing>
+            </w:r>
+          </w:p>
+        </w:tc>
+        <w:tc>
+          <w:tcPr>
+            <w:tcW w:w="3960" w:type="dxa"/>
+          </w:tcPr>
+          <w:p>
+            <w:pPr>
+              <w:tabs>
+                <w:tab w:val="left" w:pos="1348"/>
+              </w:tabs>
+              <w:jc w:val="center"/>
+              <w:rPr>
+                <w:noProof/>
+                <w:sz w:val="18"/>
+                <w:szCs w:val="18"/>
+              </w:rPr>
+            </w:pPr>
+            <w:r>
+              <w:rPr>
+                <w:noProof/>
+                <w:sz w:val="18"/>
+                <w:szCs w:val="18"/>
+              </w:rPr>
+              <w:drawing>
+                <wp:inline distT="0" distB="0" distL="0" distR="0" wp14:anchorId="308DCDC0" wp14:editId="522A2522">
+                  <wp:extent cx="1612092" cy="718724"/>
+                  <wp:effectExtent l="0" t="0" r="7620" b="5715"/>
+                  <wp:docPr id="20" name="Picture 20"/>
+                  <wp:cNvGraphicFramePr>
+                    <a:graphicFrameLocks xmlns:a="http://schemas.openxmlformats.org/drawingml/2006/main" noChangeAspect="1"/>
+                  </wp:cNvGraphicFramePr>
+                  <a:graphic xmlns:a="http://schemas.openxmlformats.org/drawingml/2006/main">
+                    <a:graphicData uri="http://schemas.openxmlformats.org/drawingml/2006/picture">
+                      <pic:pic xmlns:pic="http://schemas.openxmlformats.org/drawingml/2006/picture">
+                        <pic:nvPicPr>
+                          <pic:cNvPr id="1" name=""/>
+                          <pic:cNvPicPr/>
+                        </pic:nvPicPr>
+                        <pic:blipFill>
+                          <a:blip r:embed="rId24"/>
+                          <a:stretch>
+                            <a:fillRect/>
+                          </a:stretch>
+                        </pic:blipFill>
+                        <pic:spPr>
+                          <a:xfrm>
+                            <a:off x="0" y="0"/>
+                            <a:ext cx="1647702" cy="734600"/>
+                          </a:xfrm>
+                          <a:prstGeom prst="rect">
+                            <a:avLst/>
+                          </a:prstGeom>
+                        </pic:spPr>
+                      </pic:pic>
+                    </a:graphicData>
+                  </a:graphic>
+                </wp:inline>
+              </w:drawing>
+            </w:r>
+          </w:p>
+          <w:p>
+            <w:pPr>
+              <w:tabs>
+                <w:tab w:val="left" w:pos="1348"/>
+              </w:tabs>
+              <w:jc w:val="center"/>
+              <w:rPr>
+                <w:noProof/>
+                <w:sz w:val="18"/>
+                <w:szCs w:val="18"/>
+              </w:rPr>
+            </w:pPr>
+            <w:r>
+              <w:rPr>
+                <w:noProof/>
+                <w:sz w:val="18"/>
+                <w:szCs w:val="18"/>
+              </w:rPr>
+              <w:drawing>
+                <wp:inline distT="0" distB="0" distL="0" distR="0" wp14:anchorId="1AC73AEC" wp14:editId="27CC9BBB">
+                  <wp:extent cx="1174922" cy="2193503"/>
+                  <wp:effectExtent l="0" t="0" r="6350" b="0"/>
+                  <wp:docPr id="23" name="Picture 23"/>
+                  <wp:cNvGraphicFramePr>
+                    <a:graphicFrameLocks xmlns:a="http://schemas.openxmlformats.org/drawingml/2006/main" noChangeAspect="1"/>
+                  </wp:cNvGraphicFramePr>
+                  <a:graphic xmlns:a="http://schemas.openxmlformats.org/drawingml/2006/main">
+                    <a:graphicData uri="http://schemas.openxmlformats.org/drawingml/2006/picture">
+                      <pic:pic xmlns:pic="http://schemas.openxmlformats.org/drawingml/2006/picture">
+                        <pic:nvPicPr>
+                          <pic:cNvPr id="1" name=""/>
+                          <pic:cNvPicPr/>
+                        </pic:nvPicPr>
+                        <pic:blipFill>
+                          <a:blip r:embed="rId25"/>
+                          <a:stretch>
+                            <a:fillRect/>
+                          </a:stretch>
+                        </pic:blipFill>
+                        <pic:spPr>
+                          <a:xfrm>
+                            <a:off x="0" y="0"/>
+                            <a:ext cx="1186022" cy="2214225"/>
+                          </a:xfrm>
+                          <a:prstGeom prst="rect">
+                            <a:avLst/>
+                          </a:prstGeom>
+                        </pic:spPr>
+                      </pic:pic>
+                    </a:graphicData>
+                  </a:graphic>
+                </wp:inline>
+              </w:drawing>
+            </w:r>
+          </w:p>
+        </w:tc>
+      </w:tr>
+      <w:tr>
+        <w:tc>
+          <w:tcPr>
+            <w:tcW w:w="967" w:type="dxa"/>
+          </w:tcPr>
+          <w:p>
+            <w:pPr>
+              <w:rPr>
+                <w:sz w:val="18"/>
+                <w:szCs w:val="18"/>
+              </w:rPr>
+            </w:pPr>
+            <w:r>
+              <w:rPr>
+                <w:sz w:val="18"/>
+                <w:szCs w:val="18"/>
+              </w:rPr>
+              <w:t>11</w:t>
+            </w:r>
+          </w:p>
+        </w:tc>
+        <w:tc>
+          <w:tcPr>
+            <w:tcW w:w="1033" w:type="dxa"/>
+          </w:tcPr>
+          <w:p>
+            <w:pPr>
+              <w:rPr>
+                <w:sz w:val="18"/>
+                <w:szCs w:val="18"/>
+              </w:rPr>
+            </w:pPr>
+            <w:r>
+              <w:rPr>
+                <w:sz w:val="18"/>
+                <w:szCs w:val="18"/>
+              </w:rPr>
+              <w:t>Attempt to rent a movie with no copies or not a valid title</w:t>
+            </w:r>
+          </w:p>
+        </w:tc>
+        <w:tc>
+          <w:tcPr>
+            <w:tcW w:w="7588" w:type="dxa"/>
+            <w:gridSpan w:val="2"/>
+          </w:tcPr>
+          <w:p>
+            <w:pPr>
+              <w:tabs>
+                <w:tab w:val="left" w:pos="1348"/>
+              </w:tabs>
+              <w:jc w:val="center"/>
+              <w:rPr>
+                <w:noProof/>
+                <w:sz w:val="18"/>
+                <w:szCs w:val="18"/>
+              </w:rPr>
+            </w:pPr>
+            <w:r>
+              <w:rPr>
+                <w:noProof/>
+                <w:sz w:val="18"/>
+                <w:szCs w:val="18"/>
+              </w:rPr>
+              <w:drawing>
+                <wp:inline distT="0" distB="0" distL="0" distR="0" wp14:anchorId="324FAD89" wp14:editId="35C124BB">
+                  <wp:extent cx="2257350" cy="797534"/>
+                  <wp:effectExtent l="0" t="0" r="0" b="3175"/>
+                  <wp:docPr id="21" name="Picture 21"/>
+                  <wp:cNvGraphicFramePr>
+                    <a:graphicFrameLocks xmlns:a="http://schemas.openxmlformats.org/drawingml/2006/main" noChangeAspect="1"/>
+                  </wp:cNvGraphicFramePr>
+                  <a:graphic xmlns:a="http://schemas.openxmlformats.org/drawingml/2006/main">
+                    <a:graphicData uri="http://schemas.openxmlformats.org/drawingml/2006/picture">
+                      <pic:pic xmlns:pic="http://schemas.openxmlformats.org/drawingml/2006/picture">
+                        <pic:nvPicPr>
+                          <pic:cNvPr id="1" name=""/>
+                          <pic:cNvPicPr/>
+                        </pic:nvPicPr>
+                        <pic:blipFill>
+                          <a:blip r:embed="rId26"/>
+                          <a:stretch>
+                            <a:fillRect/>
+                          </a:stretch>
+                        </pic:blipFill>
+                        <pic:spPr>
+                          <a:xfrm>
+                            <a:off x="0" y="0"/>
+                            <a:ext cx="2434831" cy="860239"/>
+                          </a:xfrm>
+                          <a:prstGeom prst="rect">
+                            <a:avLst/>
+                          </a:prstGeom>
+                        </pic:spPr>
+                      </pic:pic>
+                    </a:graphicData>
+                  </a:graphic>
+                </wp:inline>
+              </w:drawing>
+            </w:r>
+          </w:p>
+        </w:tc>
+      </w:tr>
+      <w:tr>
+        <w:tc>
+          <w:tcPr>
+            <w:tcW w:w="967" w:type="dxa"/>
+          </w:tcPr>
+          <w:p>
+            <w:pPr>
+              <w:rPr>
+                <w:sz w:val="18"/>
+                <w:szCs w:val="18"/>
+              </w:rPr>
+            </w:pPr>
+            <w:r>
+              <w:rPr>
+                <w:sz w:val="18"/>
+                <w:szCs w:val="18"/>
+              </w:rPr>
+              <w:t>12</w:t>
+            </w:r>
+          </w:p>
+        </w:tc>
+        <w:tc>
+          <w:tcPr>
+            <w:tcW w:w="1033" w:type="dxa"/>
+          </w:tcPr>
+          <w:p>
+            <w:pPr>
+              <w:rPr>
+                <w:sz w:val="18"/>
+                <w:szCs w:val="18"/>
+              </w:rPr>
+            </w:pPr>
+            <w:r>
+              <w:rPr>
+                <w:sz w:val="18"/>
+                <w:szCs w:val="18"/>
+              </w:rPr>
+              <w:t>Attempting to rent a movie that you already have</w:t>
+            </w:r>
+          </w:p>
+        </w:tc>
+        <w:tc>
+          <w:tcPr>
+            <w:tcW w:w="3224" w:type="dxa"/>
+          </w:tcPr>
+          <w:p>
+            <w:pPr>
+              <w:tabs>
+                <w:tab w:val="left" w:pos="1348"/>
+              </w:tabs>
+              <w:jc w:val="center"/>
+              <w:rPr>
+                <w:noProof/>
+                <w:sz w:val="18"/>
+                <w:szCs w:val="18"/>
+              </w:rPr>
+            </w:pPr>
+            <w:r>
+              <w:rPr>
+                <w:noProof/>
+                <w:sz w:val="18"/>
+                <w:szCs w:val="18"/>
+              </w:rPr>
+              <w:t>Refer to after pictures o</w:t>
+            </w:r>
+            <w:r>
+              <w:rPr>
+                <w:noProof/>
+                <w:sz w:val="18"/>
+                <w:szCs w:val="18"/>
+              </w:rPr>
+              <w:t>f</w:t>
+            </w:r>
+            <w:r>
+              <w:rPr>
+                <w:noProof/>
+                <w:sz w:val="18"/>
+                <w:szCs w:val="18"/>
+              </w:rPr>
+              <w:t xml:space="preserve"> test 10.</w:t>
+            </w:r>
+          </w:p>
+        </w:tc>
+        <w:tc>
+          <w:tcPr>
+            <w:tcW w:w="4364" w:type="dxa"/>
+          </w:tcPr>
+          <w:p>
+            <w:pPr>
+              <w:tabs>
+                <w:tab w:val="left" w:pos="1348"/>
+              </w:tabs>
+              <w:jc w:val="center"/>
+              <w:rPr>
+                <w:noProof/>
+                <w:sz w:val="18"/>
+                <w:szCs w:val="18"/>
+              </w:rPr>
+            </w:pPr>
+            <w:r>
+              <w:rPr>
+                <w:noProof/>
+              </w:rPr>
+              <w:drawing>
+                <wp:inline distT="0" distB="0" distL="0" distR="0" wp14:anchorId="5642ECFE" wp14:editId="58282582">
+                  <wp:extent cx="1757978" cy="611470"/>
+                  <wp:effectExtent l="0" t="0" r="0" b="0"/>
+                  <wp:docPr id="24" name="Picture 24"/>
+                  <wp:cNvGraphicFramePr>
+                    <a:graphicFrameLocks xmlns:a="http://schemas.openxmlformats.org/drawingml/2006/main" noChangeAspect="1"/>
+                  </wp:cNvGraphicFramePr>
+                  <a:graphic xmlns:a="http://schemas.openxmlformats.org/drawingml/2006/main">
+                    <a:graphicData uri="http://schemas.openxmlformats.org/drawingml/2006/picture">
+                      <pic:pic xmlns:pic="http://schemas.openxmlformats.org/drawingml/2006/picture">
+                        <pic:nvPicPr>
+                          <pic:cNvPr id="1" name=""/>
+                          <pic:cNvPicPr/>
+                        </pic:nvPicPr>
+                        <pic:blipFill>
+                          <a:blip r:embed="rId27"/>
+                          <a:stretch>
+                            <a:fillRect/>
+                          </a:stretch>
+                        </pic:blipFill>
+                        <pic:spPr>
+                          <a:xfrm>
+                            <a:off x="0" y="0"/>
+                            <a:ext cx="1904258" cy="662350"/>
+                          </a:xfrm>
+                          <a:prstGeom prst="rect">
+                            <a:avLst/>
+                          </a:prstGeom>
+                        </pic:spPr>
+                      </pic:pic>
+                    </a:graphicData>
+                  </a:graphic>
+                </wp:inline>
+              </w:drawing>
+            </w:r>
+          </w:p>
+          <w:p>
+            <w:pPr>
+              <w:tabs>
+                <w:tab w:val="left" w:pos="1348"/>
+              </w:tabs>
+              <w:jc w:val="center"/>
+              <w:rPr>
+                <w:noProof/>
+                <w:sz w:val="18"/>
+                <w:szCs w:val="18"/>
+              </w:rPr>
+            </w:pPr>
+            <w:r>
+              <w:rPr>
+                <w:noProof/>
+              </w:rPr>
+              <w:drawing>
+                <wp:inline distT="0" distB="0" distL="0" distR="0" wp14:anchorId="7B1DE230" wp14:editId="4C2F13C9">
+                  <wp:extent cx="1786142" cy="807840"/>
+                  <wp:effectExtent l="0" t="0" r="5080" b="0"/>
+                  <wp:docPr id="25" name="Picture 25"/>
+                  <wp:cNvGraphicFramePr>
+                    <a:graphicFrameLocks xmlns:a="http://schemas.openxmlformats.org/drawingml/2006/main" noChangeAspect="1"/>
+                  </wp:cNvGraphicFramePr>
+                  <a:graphic xmlns:a="http://schemas.openxmlformats.org/drawingml/2006/main">
+                    <a:graphicData uri="http://schemas.openxmlformats.org/drawingml/2006/picture">
+                      <pic:pic xmlns:pic="http://schemas.openxmlformats.org/drawingml/2006/picture">
+                        <pic:nvPicPr>
+                          <pic:cNvPr id="1" name=""/>
+                          <pic:cNvPicPr/>
+                        </pic:nvPicPr>
+                        <pic:blipFill>
+                          <a:blip r:embed="rId28"/>
+                          <a:stretch>
+                            <a:fillRect/>
+                          </a:stretch>
+                        </pic:blipFill>
+                        <pic:spPr>
+                          <a:xfrm>
+                            <a:off x="0" y="0"/>
+                            <a:ext cx="1839112" cy="831798"/>
+                          </a:xfrm>
+                          <a:prstGeom prst="rect">
+                            <a:avLst/>
+                          </a:prstGeom>
+                        </pic:spPr>
+                      </pic:pic>
+                    </a:graphicData>
+                  </a:graphic>
+                </wp:inline>
+              </w:drawing>
+            </w:r>
+          </w:p>
+          <w:p>
+            <w:pPr>
+              <w:tabs>
+                <w:tab w:val="left" w:pos="1348"/>
+              </w:tabs>
+              <w:jc w:val="center"/>
+              <w:rPr>
+                <w:noProof/>
+                <w:sz w:val="18"/>
+                <w:szCs w:val="18"/>
+              </w:rPr>
+            </w:pPr>
+            <w:r>
+              <w:rPr>
+                <w:noProof/>
+              </w:rPr>
+              <w:drawing>
+                <wp:inline distT="0" distB="0" distL="0" distR="0" wp14:anchorId="5E64F7A3" wp14:editId="0417F768">
+                  <wp:extent cx="1312697" cy="2830266"/>
+                  <wp:effectExtent l="0" t="0" r="1905" b="8255"/>
+                  <wp:docPr id="26" name="Picture 26"/>
+                  <wp:cNvGraphicFramePr>
+                    <a:graphicFrameLocks xmlns:a="http://schemas.openxmlformats.org/drawingml/2006/main" noChangeAspect="1"/>
+                  </wp:cNvGraphicFramePr>
+                  <a:graphic xmlns:a="http://schemas.openxmlformats.org/drawingml/2006/main">
+                    <a:graphicData uri="http://schemas.openxmlformats.org/drawingml/2006/picture">
+                      <pic:pic xmlns:pic="http://schemas.openxmlformats.org/drawingml/2006/picture">
+                        <pic:nvPicPr>
+                          <pic:cNvPr id="1" name=""/>
+                          <pic:cNvPicPr/>
+                        </pic:nvPicPr>
+                        <pic:blipFill rotWithShape="1">
+                          <a:blip r:embed="rId29"/>
+                          <a:srcRect r="53432" b="26535"/>
+                          <a:stretch/>
+                        </pic:blipFill>
+                        <pic:spPr bwMode="auto">
+                          <a:xfrm>
+                            <a:off x="0" y="0"/>
+                            <a:ext cx="1351729" cy="2914421"/>
+                          </a:xfrm>
+                          <a:prstGeom prst="rect">
+                            <a:avLst/>
+                          </a:prstGeom>
+                          <a:ln>
+                            <a:noFill/>
+                          </a:ln>
+                          <a:extLst>
+                            <a:ext uri="{53640926-AAD7-44D8-BBD7-CCE9431645EC}">
+                              <a14:shadowObscured xmlns:a14="http://schemas.microsoft.com/office/drawing/2010/main"/>
+                            </a:ext>
+                          </a:extLst>
+                        </pic:spPr>
+                      </pic:pic>
+                    </a:graphicData>
+                  </a:graphic>
+                </wp:inline>
+              </w:drawing>
+            </w:r>
+          </w:p>
+        </w:tc>
+      </w:tr>
+      <w:tr>
+        <w:tc>
+          <w:tcPr>
+            <w:tcW w:w="967" w:type="dxa"/>
+          </w:tcPr>
+          <w:p>
+            <w:pPr>
+              <w:rPr>
+                <w:sz w:val="18"/>
+                <w:szCs w:val="18"/>
+              </w:rPr>
+            </w:pPr>
+            <w:r>
+              <w:rPr>
+                <w:sz w:val="18"/>
+                <w:szCs w:val="18"/>
+              </w:rPr>
+              <w:t>13</w:t>
+            </w:r>
+          </w:p>
+        </w:tc>
+        <w:tc>
+          <w:tcPr>
+            <w:tcW w:w="1033" w:type="dxa"/>
+          </w:tcPr>
+          <w:p>
+            <w:pPr>
+              <w:rPr>
+                <w:sz w:val="18"/>
+                <w:szCs w:val="18"/>
+              </w:rPr>
+            </w:pPr>
+            <w:r>
+              <w:rPr>
+                <w:sz w:val="18"/>
+                <w:szCs w:val="18"/>
+              </w:rPr>
+              <w:t>Return a movie you have</w:t>
+            </w:r>
+          </w:p>
+        </w:tc>
+        <w:tc>
+          <w:tcPr>
+            <w:tcW w:w="3224" w:type="dxa"/>
+          </w:tcPr>
+          <w:p>
+            <w:pPr>
+              <w:tabs>
+                <w:tab w:val="left" w:pos="1348"/>
+              </w:tabs>
+              <w:jc w:val="center"/>
+              <w:rPr>
+                <w:noProof/>
+                <w:sz w:val="18"/>
+                <w:szCs w:val="18"/>
+              </w:rPr>
+            </w:pPr>
+            <w:r>
+              <w:rPr>
+                <w:noProof/>
+                <w:sz w:val="18"/>
+                <w:szCs w:val="18"/>
+              </w:rPr>
+              <w:t>Refer to after pictures o</w:t>
+            </w:r>
+            <w:r>
+              <w:rPr>
+                <w:noProof/>
+                <w:sz w:val="18"/>
+                <w:szCs w:val="18"/>
+              </w:rPr>
+              <w:t>f</w:t>
+            </w:r>
+            <w:r>
+              <w:rPr>
+                <w:noProof/>
+                <w:sz w:val="18"/>
+                <w:szCs w:val="18"/>
+              </w:rPr>
+              <w:t xml:space="preserve"> test 1</w:t>
+            </w:r>
+            <w:r>
+              <w:rPr>
+                <w:noProof/>
+                <w:sz w:val="18"/>
+                <w:szCs w:val="18"/>
+              </w:rPr>
+              <w:t>2</w:t>
+            </w:r>
+            <w:r>
+              <w:rPr>
+                <w:noProof/>
+                <w:sz w:val="18"/>
+                <w:szCs w:val="18"/>
+              </w:rPr>
+              <w:t>.</w:t>
+            </w:r>
+          </w:p>
+        </w:tc>
+        <w:tc>
+          <w:tcPr>
+            <w:tcW w:w="4364" w:type="dxa"/>
+          </w:tcPr>
+          <w:p>
+            <w:pPr>
+              <w:tabs>
+                <w:tab w:val="left" w:pos="1348"/>
+              </w:tabs>
+              <w:jc w:val="center"/>
+              <w:rPr>
+                <w:noProof/>
+              </w:rPr>
+            </w:pPr>
+            <w:r>
+              <w:rPr>
+                <w:noProof/>
+              </w:rPr>
+              <w:drawing>
+                <wp:inline distT="0" distB="0" distL="0" distR="0" wp14:anchorId="25115908" wp14:editId="06837E99">
+                  <wp:extent cx="2146339" cy="767833"/>
+                  <wp:effectExtent l="0" t="0" r="6350" b="0"/>
+                  <wp:docPr id="27" name="Picture 27"/>
+                  <wp:cNvGraphicFramePr>
+                    <a:graphicFrameLocks xmlns:a="http://schemas.openxmlformats.org/drawingml/2006/main" noChangeAspect="1"/>
+                  </wp:cNvGraphicFramePr>
+                  <a:graphic xmlns:a="http://schemas.openxmlformats.org/drawingml/2006/main">
+                    <a:graphicData uri="http://schemas.openxmlformats.org/drawingml/2006/picture">
+                      <pic:pic xmlns:pic="http://schemas.openxmlformats.org/drawingml/2006/picture">
+                        <pic:nvPicPr>
+                          <pic:cNvPr id="1" name=""/>
+                          <pic:cNvPicPr/>
+                        </pic:nvPicPr>
+                        <pic:blipFill>
+                          <a:blip r:embed="rId30"/>
+                          <a:stretch>
+                            <a:fillRect/>
+                          </a:stretch>
+                        </pic:blipFill>
+                        <pic:spPr>
+                          <a:xfrm>
+                            <a:off x="0" y="0"/>
+                            <a:ext cx="2197459" cy="786121"/>
+                          </a:xfrm>
+                          <a:prstGeom prst="rect">
+                            <a:avLst/>
+                          </a:prstGeom>
+                        </pic:spPr>
+                      </pic:pic>
+                    </a:graphicData>
+                  </a:graphic>
+                </wp:inline>
+              </w:drawing>
+            </w:r>
+          </w:p>
+          <w:p>
+            <w:pPr>
+              <w:tabs>
+                <w:tab w:val="left" w:pos="1348"/>
+              </w:tabs>
+              <w:jc w:val="center"/>
+              <w:rPr>
+                <w:noProof/>
+              </w:rPr>
+            </w:pPr>
+            <w:r>
+              <w:rPr>
+                <w:noProof/>
+              </w:rPr>
+              <w:lastRenderedPageBreak/>
+              <w:drawing>
+                <wp:inline distT="0" distB="0" distL="0" distR="0" wp14:anchorId="5941CBB7" wp14:editId="4138BF91">
+                  <wp:extent cx="2169947" cy="906434"/>
+                  <wp:effectExtent l="0" t="0" r="1905" b="8255"/>
+                  <wp:docPr id="29" name="Picture 29"/>
+                  <wp:cNvGraphicFramePr>
+                    <a:graphicFrameLocks xmlns:a="http://schemas.openxmlformats.org/drawingml/2006/main" noChangeAspect="1"/>
+                  </wp:cNvGraphicFramePr>
+                  <a:graphic xmlns:a="http://schemas.openxmlformats.org/drawingml/2006/main">
+                    <a:graphicData uri="http://schemas.openxmlformats.org/drawingml/2006/picture">
+                      <pic:pic xmlns:pic="http://schemas.openxmlformats.org/drawingml/2006/picture">
+                        <pic:nvPicPr>
+                          <pic:cNvPr id="1" name=""/>
+                          <pic:cNvPicPr/>
+                        </pic:nvPicPr>
+                        <pic:blipFill>
+                          <a:blip r:embed="rId31"/>
+                          <a:stretch>
+                            <a:fillRect/>
+                          </a:stretch>
+                        </pic:blipFill>
+                        <pic:spPr>
+                          <a:xfrm>
+                            <a:off x="0" y="0"/>
+                            <a:ext cx="2228320" cy="930818"/>
+                          </a:xfrm>
+                          <a:prstGeom prst="rect">
+                            <a:avLst/>
+                          </a:prstGeom>
+                        </pic:spPr>
+                      </pic:pic>
+                    </a:graphicData>
+                  </a:graphic>
+                </wp:inline>
+              </w:drawing>
+            </w:r>
+          </w:p>
+          <w:p>
+            <w:pPr>
+              <w:tabs>
+                <w:tab w:val="left" w:pos="1348"/>
+              </w:tabs>
+              <w:jc w:val="center"/>
+              <w:rPr>
+                <w:noProof/>
+              </w:rPr>
+            </w:pPr>
+            <w:r>
+              <w:rPr>
+                <w:noProof/>
+              </w:rPr>
+              <w:drawing>
+                <wp:inline distT="0" distB="0" distL="0" distR="0" wp14:anchorId="7B716B09" wp14:editId="276D6BB7">
+                  <wp:extent cx="1043426" cy="2246436"/>
+                  <wp:effectExtent l="0" t="0" r="4445" b="1905"/>
+                  <wp:docPr id="28" name="Picture 28"/>
+                  <wp:cNvGraphicFramePr>
+                    <a:graphicFrameLocks xmlns:a="http://schemas.openxmlformats.org/drawingml/2006/main" noChangeAspect="1"/>
+                  </wp:cNvGraphicFramePr>
+                  <a:graphic xmlns:a="http://schemas.openxmlformats.org/drawingml/2006/main">
+                    <a:graphicData uri="http://schemas.openxmlformats.org/drawingml/2006/picture">
+                      <pic:pic xmlns:pic="http://schemas.openxmlformats.org/drawingml/2006/picture">
+                        <pic:nvPicPr>
+                          <pic:cNvPr id="1" name=""/>
+                          <pic:cNvPicPr/>
+                        </pic:nvPicPr>
+                        <pic:blipFill rotWithShape="1">
+                          <a:blip r:embed="rId32"/>
+                          <a:srcRect r="53053" b="27804"/>
+                          <a:stretch/>
+                        </pic:blipFill>
+                        <pic:spPr bwMode="auto">
+                          <a:xfrm>
+                            <a:off x="0" y="0"/>
+                            <a:ext cx="1053558" cy="2268250"/>
+                          </a:xfrm>
+                          <a:prstGeom prst="rect">
+                            <a:avLst/>
+                          </a:prstGeom>
+                          <a:ln>
+                            <a:noFill/>
+                          </a:ln>
+                          <a:extLst>
+                            <a:ext uri="{53640926-AAD7-44D8-BBD7-CCE9431645EC}">
+                              <a14:shadowObscured xmlns:a14="http://schemas.microsoft.com/office/drawing/2010/main"/>
+                            </a:ext>
+                          </a:extLst>
+                        </pic:spPr>
+                      </pic:pic>
+                    </a:graphicData>
+                  </a:graphic>
+                </wp:inline>
+              </w:drawing>
+            </w:r>
+          </w:p>
+          <w:p>
+            <w:pPr>
+              <w:tabs>
+                <w:tab w:val="left" w:pos="1348"/>
+              </w:tabs>
+              <w:jc w:val="center"/>
+              <w:rPr>
+                <w:noProof/>
+              </w:rPr>
+            </w:pPr>
+          </w:p>
+        </w:tc>
+      </w:tr>
+      <w:tr>
+        <w:tc>
+          <w:tcPr>
+            <w:tcW w:w="967" w:type="dxa"/>
+          </w:tcPr>
+          <w:p>
+            <w:pPr>
+              <w:rPr>
+                <w:sz w:val="18"/>
+                <w:szCs w:val="18"/>
+              </w:rPr>
+            </w:pPr>
+            <w:r>
+              <w:rPr>
+                <w:sz w:val="18"/>
+                <w:szCs w:val="18"/>
+              </w:rPr>
+              <w:lastRenderedPageBreak/>
+              <w:t>14</w:t>
+            </w:r>
+          </w:p>
+        </w:tc>
+        <w:tc>
+          <w:tcPr>
+            <w:tcW w:w="1033" w:type="dxa"/>
+          </w:tcPr>
+          <w:p>
+            <w:pPr>
+              <w:rPr>
+                <w:sz w:val="18"/>
+                <w:szCs w:val="18"/>
+              </w:rPr>
+            </w:pPr>
+            <w:r>
+              <w:rPr>
+                <w:sz w:val="18"/>
+                <w:szCs w:val="18"/>
+              </w:rPr>
+              <w:t>Return a movie you don’t have.</w:t>
+            </w:r>
+          </w:p>
+        </w:tc>
+        <w:tc>
+          <w:tcPr>
+            <w:tcW w:w="3224" w:type="dxa"/>
+          </w:tcPr>
+          <w:p>
+            <w:pPr>
+              <w:tabs>
+                <w:tab w:val="left" w:pos="1348"/>
+              </w:tabs>
+              <w:jc w:val="center"/>
+              <w:rPr>
+                <w:noProof/>
+                <w:sz w:val="18"/>
+                <w:szCs w:val="18"/>
+              </w:rPr>
+            </w:pPr>
+            <w:r>
+              <w:rPr>
+                <w:noProof/>
+                <w:sz w:val="18"/>
+                <w:szCs w:val="18"/>
+              </w:rPr>
+              <w:t>Refer to after pictures o</w:t>
+            </w:r>
+            <w:r>
+              <w:rPr>
+                <w:noProof/>
+                <w:sz w:val="18"/>
+                <w:szCs w:val="18"/>
+              </w:rPr>
+              <w:t>f</w:t>
+            </w:r>
+            <w:r>
+              <w:rPr>
+                <w:noProof/>
+                <w:sz w:val="18"/>
+                <w:szCs w:val="18"/>
+              </w:rPr>
+              <w:t xml:space="preserve"> test 1</w:t>
+            </w:r>
+            <w:r>
+              <w:rPr>
+                <w:noProof/>
+                <w:sz w:val="18"/>
+                <w:szCs w:val="18"/>
+              </w:rPr>
+              <w:t>3</w:t>
+            </w:r>
+            <w:r>
+              <w:rPr>
+                <w:noProof/>
+                <w:sz w:val="18"/>
+                <w:szCs w:val="18"/>
+              </w:rPr>
+              <w:t>.</w:t>
+            </w:r>
+          </w:p>
+        </w:tc>
+        <w:tc>
+          <w:tcPr>
+            <w:tcW w:w="4364" w:type="dxa"/>
+          </w:tcPr>
+          <w:p>
+            <w:pPr>
+              <w:tabs>
+                <w:tab w:val="left" w:pos="1348"/>
+              </w:tabs>
+              <w:jc w:val="center"/>
+              <w:rPr>
+                <w:noProof/>
+              </w:rPr>
+            </w:pPr>
+            <w:r>
+              <w:rPr>
+                <w:noProof/>
+              </w:rPr>
+              <w:drawing>
+                <wp:inline distT="0" distB="0" distL="0" distR="0" wp14:anchorId="0F0B2ECA" wp14:editId="1A7A09FE">
+                  <wp:extent cx="1832833" cy="630401"/>
+                  <wp:effectExtent l="0" t="0" r="0" b="0"/>
+                  <wp:docPr id="30" name="Picture 30"/>
+                  <wp:cNvGraphicFramePr>
+                    <a:graphicFrameLocks xmlns:a="http://schemas.openxmlformats.org/drawingml/2006/main" noChangeAspect="1"/>
+                  </wp:cNvGraphicFramePr>
+                  <a:graphic xmlns:a="http://schemas.openxmlformats.org/drawingml/2006/main">
+                    <a:graphicData uri="http://schemas.openxmlformats.org/drawingml/2006/picture">
+                      <pic:pic xmlns:pic="http://schemas.openxmlformats.org/drawingml/2006/picture">
+                        <pic:nvPicPr>
+                          <pic:cNvPr id="1" name=""/>
+                          <pic:cNvPicPr/>
+                        </pic:nvPicPr>
+                        <pic:blipFill>
+                          <a:blip r:embed="rId33"/>
+                          <a:stretch>
+                            <a:fillRect/>
+                          </a:stretch>
+                        </pic:blipFill>
+                        <pic:spPr>
+                          <a:xfrm>
+                            <a:off x="0" y="0"/>
+                            <a:ext cx="1899190" cy="653224"/>
+                          </a:xfrm>
+                          <a:prstGeom prst="rect">
+                            <a:avLst/>
+                          </a:prstGeom>
+                        </pic:spPr>
+                      </pic:pic>
+                    </a:graphicData>
+                  </a:graphic>
+                </wp:inline>
+              </w:drawing>
+            </w:r>
+          </w:p>
+          <w:p>
+            <w:pPr>
+              <w:tabs>
+                <w:tab w:val="left" w:pos="1348"/>
+              </w:tabs>
+              <w:jc w:val="center"/>
+              <w:rPr>
+                <w:noProof/>
+              </w:rPr>
+            </w:pPr>
+            <w:r>
+              <w:rPr>
+                <w:noProof/>
+              </w:rPr>
+              <w:drawing>
+                <wp:inline distT="0" distB="0" distL="0" distR="0" wp14:anchorId="5D934192" wp14:editId="13BCABD1">
+                  <wp:extent cx="1843261" cy="755814"/>
+                  <wp:effectExtent l="0" t="0" r="5080" b="6350"/>
+                  <wp:docPr id="31" name="Picture 31"/>
+                  <wp:cNvGraphicFramePr>
+                    <a:graphicFrameLocks xmlns:a="http://schemas.openxmlformats.org/drawingml/2006/main" noChangeAspect="1"/>
+                  </wp:cNvGraphicFramePr>
+                  <a:graphic xmlns:a="http://schemas.openxmlformats.org/drawingml/2006/main">
+                    <a:graphicData uri="http://schemas.openxmlformats.org/drawingml/2006/picture">
+                      <pic:pic xmlns:pic="http://schemas.openxmlformats.org/drawingml/2006/picture">
+                        <pic:nvPicPr>
+                          <pic:cNvPr id="1" name=""/>
+                          <pic:cNvPicPr/>
+                        </pic:nvPicPr>
+                        <pic:blipFill>
+                          <a:blip r:embed="rId34"/>
+                          <a:stretch>
+                            <a:fillRect/>
+                          </a:stretch>
+                        </pic:blipFill>
+                        <pic:spPr>
+                          <a:xfrm>
+                            <a:off x="0" y="0"/>
+                            <a:ext cx="1907903" cy="782320"/>
+                          </a:xfrm>
+                          <a:prstGeom prst="rect">
+                            <a:avLst/>
+                          </a:prstGeom>
+                        </pic:spPr>
+                      </pic:pic>
+                    </a:graphicData>
+                  </a:graphic>
+                </wp:inline>
+              </w:drawing>
+            </w:r>
+          </w:p>
+          <w:p>
+            <w:pPr>
+              <w:tabs>
+                <w:tab w:val="left" w:pos="1348"/>
+              </w:tabs>
+              <w:jc w:val="center"/>
+              <w:rPr>
+                <w:noProof/>
+              </w:rPr>
+            </w:pPr>
+            <w:r>
+              <w:rPr>
+                <w:noProof/>
+              </w:rPr>
+              <w:drawing>
+                <wp:inline distT="0" distB="0" distL="0" distR="0" wp14:anchorId="502F868E" wp14:editId="4A49E6CD">
+                  <wp:extent cx="1043426" cy="2246436"/>
+                  <wp:effectExtent l="0" t="0" r="4445" b="1905"/>
+                  <wp:docPr id="32" name="Picture 32"/>
+                  <wp:cNvGraphicFramePr>
+                    <a:graphicFrameLocks xmlns:a="http://schemas.openxmlformats.org/drawingml/2006/main" noChangeAspect="1"/>
+                  </wp:cNvGraphicFramePr>
+                  <a:graphic xmlns:a="http://schemas.openxmlformats.org/drawingml/2006/main">
+                    <a:graphicData uri="http://schemas.openxmlformats.org/drawingml/2006/picture">
+                      <pic:pic xmlns:pic="http://schemas.openxmlformats.org/drawingml/2006/picture">
+                        <pic:nvPicPr>
+                          <pic:cNvPr id="1" name=""/>
+                          <pic:cNvPicPr/>
+                        </pic:nvPicPr>
+                        <pic:blipFill rotWithShape="1">
+                          <a:blip r:embed="rId32"/>
+                          <a:srcRect r="53053" b="27804"/>
+                          <a:stretch/>
+                        </pic:blipFill>
+                        <pic:spPr bwMode="auto">
+                          <a:xfrm>
+                            <a:off x="0" y="0"/>
+                            <a:ext cx="1053558" cy="2268250"/>
+                          </a:xfrm>
+                          <a:prstGeom prst="rect">
+                            <a:avLst/>
+                          </a:prstGeom>
+                          <a:ln>
+                            <a:noFill/>
+                          </a:ln>
+                          <a:extLst>
+                            <a:ext uri="{53640926-AAD7-44D8-BBD7-CCE9431645EC}">
+                              <a14:shadowObscured xmlns:a14="http://schemas.microsoft.com/office/drawing/2010/main"/>
+                            </a:ext>
+                          </a:extLst>
+                        </pic:spPr>
+                      </pic:pic>
+                    </a:graphicData>
+                  </a:graphic>
+                </wp:inline>
+              </w:drawing>
+            </w:r>
+          </w:p>
+        </w:tc>
+      </w:tr>
+      <w:tr>
+        <w:tc>
+          <w:tcPr>
+            <w:tcW w:w="967" w:type="dxa"/>
+          </w:tcPr>
+          <w:p>
+            <w:pPr>
+              <w:rPr>
+                <w:sz w:val="18"/>
+                <w:szCs w:val="18"/>
+              </w:rPr>
+            </w:pPr>
+            <w:r>
+              <w:rPr>
+                <w:sz w:val="18"/>
+                <w:szCs w:val="18"/>
+              </w:rPr>
+              <w:t>15</w:t>
+            </w:r>
+          </w:p>
+        </w:tc>
+        <w:tc>
+          <w:tcPr>
+            <w:tcW w:w="1033" w:type="dxa"/>
+          </w:tcPr>
+          <w:p>
+            <w:pPr>
+              <w:rPr>
+                <w:sz w:val="18"/>
+                <w:szCs w:val="18"/>
+              </w:rPr>
+            </w:pPr>
+            <w:r>
+              <w:rPr>
+                <w:sz w:val="18"/>
+                <w:szCs w:val="18"/>
+              </w:rPr>
+              <w:t>Rent movie 5</w:t>
+            </w:r>
+            <w:r>
+              <w:rPr>
+                <w:sz w:val="18"/>
+                <w:szCs w:val="18"/>
+              </w:rPr>
+              <w:t xml:space="preserve"> to make it most rented.</w:t>
+            </w:r>
+          </w:p>
+        </w:tc>
+        <w:tc>
+          <w:tcPr>
+            <w:tcW w:w="3224" w:type="dxa"/>
+          </w:tcPr>
+          <w:p>
+            <w:pPr>
+              <w:tabs>
+                <w:tab w:val="left" w:pos="1348"/>
+              </w:tabs>
+              <w:jc w:val="center"/>
+              <w:rPr>
+                <w:noProof/>
+                <w:sz w:val="18"/>
+                <w:szCs w:val="18"/>
+              </w:rPr>
+            </w:pPr>
+            <w:r>
+              <w:rPr>
+                <w:noProof/>
+              </w:rPr>
+              <w:drawing>
+                <wp:inline distT="0" distB="0" distL="0" distR="0" wp14:anchorId="38693665" wp14:editId="23BE4872">
+                  <wp:extent cx="2175031" cy="997466"/>
+                  <wp:effectExtent l="0" t="0" r="0" b="0"/>
+                  <wp:docPr id="33" name="Picture 33"/>
+                  <wp:cNvGraphicFramePr>
+                    <a:graphicFrameLocks xmlns:a="http://schemas.openxmlformats.org/drawingml/2006/main" noChangeAspect="1"/>
+                  </wp:cNvGraphicFramePr>
+                  <a:graphic xmlns:a="http://schemas.openxmlformats.org/drawingml/2006/main">
+                    <a:graphicData uri="http://schemas.openxmlformats.org/drawingml/2006/picture">
+                      <pic:pic xmlns:pic="http://schemas.openxmlformats.org/drawingml/2006/picture">
+                        <pic:nvPicPr>
+                          <pic:cNvPr id="1" name=""/>
+                          <pic:cNvPicPr/>
+                        </pic:nvPicPr>
+                        <pic:blipFill>
+                          <a:blip r:embed="rId35"/>
+                          <a:stretch>
+                            <a:fillRect/>
+                          </a:stretch>
+                        </pic:blipFill>
+                        <pic:spPr>
+                          <a:xfrm>
+                            <a:off x="0" y="0"/>
+                            <a:ext cx="2222734" cy="1019342"/>
+                          </a:xfrm>
+                          <a:prstGeom prst="rect">
+                            <a:avLst/>
+                          </a:prstGeom>
+                        </pic:spPr>
+                      </pic:pic>
+                    </a:graphicData>
+                  </a:graphic>
+                </wp:inline>
+              </w:drawing>
+            </w:r>
+          </w:p>
+        </w:tc>
+        <w:tc>
+          <w:tcPr>
+            <w:tcW w:w="4364" w:type="dxa"/>
+          </w:tcPr>
+          <w:p>
+            <w:pPr>
+              <w:tabs>
+                <w:tab w:val="left" w:pos="1348"/>
+              </w:tabs>
+              <w:jc w:val="center"/>
+              <w:rPr>
+                <w:noProof/>
+              </w:rPr>
+            </w:pPr>
+            <w:r>
+              <w:rPr>
+                <w:noProof/>
+              </w:rPr>
+              <w:drawing>
+                <wp:inline distT="0" distB="0" distL="0" distR="0" wp14:anchorId="5DDDFC29" wp14:editId="32F3562B">
+                  <wp:extent cx="2219665" cy="979264"/>
+                  <wp:effectExtent l="0" t="0" r="9525" b="0"/>
+                  <wp:docPr id="34" name="Picture 34"/>
+                  <wp:cNvGraphicFramePr>
+                    <a:graphicFrameLocks xmlns:a="http://schemas.openxmlformats.org/drawingml/2006/main" noChangeAspect="1"/>
+                  </wp:cNvGraphicFramePr>
+                  <a:graphic xmlns:a="http://schemas.openxmlformats.org/drawingml/2006/main">
+                    <a:graphicData uri="http://schemas.openxmlformats.org/drawingml/2006/picture">
+                      <pic:pic xmlns:pic="http://schemas.openxmlformats.org/drawingml/2006/picture">
+                        <pic:nvPicPr>
+                          <pic:cNvPr id="1" name=""/>
+                          <pic:cNvPicPr/>
+                        </pic:nvPicPr>
+                        <pic:blipFill>
+                          <a:blip r:embed="rId36"/>
+                          <a:stretch>
+                            <a:fillRect/>
+                          </a:stretch>
+                        </pic:blipFill>
+                        <pic:spPr>
+                          <a:xfrm>
+                            <a:off x="0" y="0"/>
+                            <a:ext cx="2263045" cy="998402"/>
+                          </a:xfrm>
+                          <a:prstGeom prst="rect">
+                            <a:avLst/>
+                          </a:prstGeom>
+                        </pic:spPr>
+                      </pic:pic>
+                    </a:graphicData>
+                  </a:graphic>
+                </wp:inline>
+              </w:drawing>
+            </w:r>
+          </w:p>
+        </w:tc>
+      </w:tr>
+      <w:tr>
+        <w:tc>
+          <w:tcPr>
+            <w:tcW w:w="967" w:type="dxa"/>
+          </w:tcPr>
+          <w:p>
+            <w:pPr>
+              <w:rPr>
+                <w:sz w:val="18"/>
+                <w:szCs w:val="18"/>
+              </w:rPr>
+            </w:pPr>
+            <w:r>
+              <w:rPr>
+                <w:sz w:val="18"/>
+                <w:szCs w:val="18"/>
+              </w:rPr>
+              <w:lastRenderedPageBreak/>
+              <w:t>16</w:t>
+            </w:r>
+          </w:p>
+        </w:tc>
+        <w:tc>
+          <w:tcPr>
+            <w:tcW w:w="1033" w:type="dxa"/>
+          </w:tcPr>
+          <w:p>
+            <w:pPr>
+              <w:rPr>
+                <w:sz w:val="18"/>
+                <w:szCs w:val="18"/>
+              </w:rPr>
+            </w:pPr>
+            <w:r>
+              <w:rPr>
+                <w:sz w:val="18"/>
+                <w:szCs w:val="18"/>
+              </w:rPr>
+              <w:t>R</w:t>
+            </w:r>
+            <w:r>
+              <w:rPr>
+                <w:sz w:val="18"/>
+                <w:szCs w:val="18"/>
+              </w:rPr>
+              <w:t>ent and return movie 2 twice to</w:t>
+            </w:r>
+            <w:r>
+              <w:rPr>
+                <w:sz w:val="18"/>
+                <w:szCs w:val="18"/>
+              </w:rPr>
+              <w:t xml:space="preserve"> make it most rented</w:t>
+            </w:r>
+          </w:p>
+        </w:tc>
+        <w:tc>
+          <w:tcPr>
+            <w:tcW w:w="3224" w:type="dxa"/>
+          </w:tcPr>
+          <w:p>
+            <w:pPr>
+              <w:tabs>
+                <w:tab w:val="left" w:pos="1348"/>
+              </w:tabs>
+              <w:jc w:val="center"/>
+              <w:rPr>
+                <w:noProof/>
+                <w:sz w:val="18"/>
+                <w:szCs w:val="18"/>
+              </w:rPr>
+            </w:pPr>
+            <w:r>
+              <w:rPr>
+                <w:noProof/>
+                <w:sz w:val="18"/>
+                <w:szCs w:val="18"/>
+              </w:rPr>
+              <w:t>Refer to after of test 15.</w:t>
+            </w:r>
+          </w:p>
+        </w:tc>
+        <w:tc>
+          <w:tcPr>
+            <w:tcW w:w="4364" w:type="dxa"/>
+          </w:tcPr>
+          <w:p>
+            <w:pPr>
+              <w:tabs>
+                <w:tab w:val="left" w:pos="1348"/>
+              </w:tabs>
+              <w:jc w:val="center"/>
+              <w:rPr>
+                <w:noProof/>
+              </w:rPr>
+            </w:pPr>
+            <w:r>
+              <w:rPr>
+                <w:noProof/>
+              </w:rPr>
+              <w:drawing>
+                <wp:inline distT="0" distB="0" distL="0" distR="0" wp14:anchorId="628811B0" wp14:editId="1C8A3AA6">
+                  <wp:extent cx="2215069" cy="1027415"/>
+                  <wp:effectExtent l="0" t="0" r="0" b="1905"/>
+                  <wp:docPr id="35" name="Picture 35"/>
+                  <wp:cNvGraphicFramePr>
+                    <a:graphicFrameLocks xmlns:a="http://schemas.openxmlformats.org/drawingml/2006/main" noChangeAspect="1"/>
+                  </wp:cNvGraphicFramePr>
+                  <a:graphic xmlns:a="http://schemas.openxmlformats.org/drawingml/2006/main">
+                    <a:graphicData uri="http://schemas.openxmlformats.org/drawingml/2006/picture">
+                      <pic:pic xmlns:pic="http://schemas.openxmlformats.org/drawingml/2006/picture">
+                        <pic:nvPicPr>
+                          <pic:cNvPr id="1" name=""/>
+                          <pic:cNvPicPr/>
+                        </pic:nvPicPr>
+                        <pic:blipFill>
+                          <a:blip r:embed="rId37"/>
+                          <a:stretch>
+                            <a:fillRect/>
+                          </a:stretch>
+                        </pic:blipFill>
+                        <pic:spPr>
+                          <a:xfrm>
+                            <a:off x="0" y="0"/>
+                            <a:ext cx="2249991" cy="1043613"/>
+                          </a:xfrm>
+                          <a:prstGeom prst="rect">
+                            <a:avLst/>
+                          </a:prstGeom>
+                        </pic:spPr>
+                      </pic:pic>
+                    </a:graphicData>
+                  </a:graphic>
+                </wp:inline>
+              </w:drawing>
+            </w:r>
+          </w:p>
+        </w:tc>
+      </w:tr>
+      <w:tr>
+        <w:tc>
+          <w:tcPr>
+            <w:tcW w:w="967" w:type="dxa"/>
+          </w:tcPr>
+          <w:p>
+            <w:pPr>
+              <w:rPr>
+                <w:sz w:val="18"/>
+                <w:szCs w:val="18"/>
+              </w:rPr>
+            </w:pPr>
+            <w:r>
+              <w:rPr>
+                <w:sz w:val="18"/>
+                <w:szCs w:val="18"/>
+              </w:rPr>
+              <w:t>17</w:t>
+            </w:r>
+          </w:p>
+        </w:tc>
+        <w:tc>
+          <w:tcPr>
+            <w:tcW w:w="1033" w:type="dxa"/>
+          </w:tcPr>
+          <w:p>
+            <w:pPr>
+              <w:rPr>
+                <w:sz w:val="18"/>
+                <w:szCs w:val="18"/>
+              </w:rPr>
+            </w:pPr>
+            <w:r>
+              <w:rPr>
+                <w:sz w:val="18"/>
+                <w:szCs w:val="18"/>
+              </w:rPr>
+              <w:t>Most popular when no movies have been rented. Have to restart console to get this output.</w:t>
+            </w:r>
+            <w:bookmarkStart w:id="0" w:name="_GoBack"/>
+            <w:bookmarkEnd w:id="0"/>
+          </w:p>
+        </w:tc>
+        <w:tc>
+          <w:tcPr>
+            <w:tcW w:w="3224" w:type="dxa"/>
+          </w:tcPr>
+          <w:p>
+            <w:pPr>
+              <w:tabs>
+                <w:tab w:val="left" w:pos="1348"/>
+              </w:tabs>
+              <w:jc w:val="center"/>
+              <w:rPr>
+                <w:noProof/>
+                <w:sz w:val="18"/>
+                <w:szCs w:val="18"/>
+              </w:rPr>
+            </w:pPr>
+          </w:p>
+        </w:tc>
+        <w:tc>
+          <w:tcPr>
+            <w:tcW w:w="4364" w:type="dxa"/>
+          </w:tcPr>
+          <w:p>
+            <w:pPr>
+              <w:tabs>
+                <w:tab w:val="left" w:pos="1348"/>
+              </w:tabs>
+              <w:jc w:val="center"/>
+              <w:rPr>
+                <w:noProof/>
+              </w:rPr>
+            </w:pPr>
+            <w:r>
+              <w:rPr>
+                <w:noProof/>
+              </w:rPr>
+              <w:drawing>
+                <wp:inline distT="0" distB="0" distL="0" distR="0" wp14:anchorId="47C55C54" wp14:editId="1EC9E944">
+                  <wp:extent cx="2254737" cy="806298"/>
+                  <wp:effectExtent l="0" t="0" r="0" b="0"/>
+                  <wp:docPr id="36" name="Picture 36"/>
+                  <wp:cNvGraphicFramePr>
+                    <a:graphicFrameLocks xmlns:a="http://schemas.openxmlformats.org/drawingml/2006/main" noChangeAspect="1"/>
+                  </wp:cNvGraphicFramePr>
+                  <a:graphic xmlns:a="http://schemas.openxmlformats.org/drawingml/2006/main">
+                    <a:graphicData uri="http://schemas.openxmlformats.org/drawingml/2006/picture">
+                      <pic:pic xmlns:pic="http://schemas.openxmlformats.org/drawingml/2006/picture">
+                        <pic:nvPicPr>
+                          <pic:cNvPr id="1" name=""/>
+                          <pic:cNvPicPr/>
+                        </pic:nvPicPr>
+                        <pic:blipFill>
+                          <a:blip r:embed="rId38"/>
+                          <a:stretch>
+                            <a:fillRect/>
+                          </a:stretch>
+                        </pic:blipFill>
+                        <pic:spPr>
+                          <a:xfrm>
+                            <a:off x="0" y="0"/>
+                            <a:ext cx="2340353" cy="836914"/>
+                          </a:xfrm>
+                          <a:prstGeom prst="rect">
+                            <a:avLst/>
+                          </a:prstGeom>
+                        </pic:spPr>
+                      </pic:pic>
+                    </a:graphicData>
+                  </a:graphic>
+                </wp:inline>
+              </w:drawing>
+            </w:r>
+          </w:p>
+        </w:tc>
+      </w:tr>
+    </w:tbl>
+    <w:p>
+      <w:pPr>
+        <w:rPr>
+          <w:sz w:val="28"/>
+          <w:szCs w:val="28"/>
+        </w:rPr>
+      </w:pPr>
     </w:p>
     <w:sectPr>
       <w:pgSz w:w="11906" w:h="16838"/>
@@ -1544,6 +4525,25 @@
       <w:contextualSpacing/>
     </w:pPr>
   </w:style>
+  <w:style w:type="table" w:styleId="TableGrid">
+    <w:name w:val="Table Grid"/>
+    <w:basedOn w:val="TableNormal"/>
+    <w:uiPriority w:val="39"/>
+    <w:rsid w:val="00E847AD"/>
+    <w:pPr>
+      <w:spacing w:after="0" w:line="240" w:lineRule="auto"/>
+    </w:pPr>
+    <w:tblPr>
+      <w:tblBorders>
+        <w:top w:val="single" w:sz="4" w:space="0" w:color="auto"/>
+        <w:left w:val="single" w:sz="4" w:space="0" w:color="auto"/>
+        <w:bottom w:val="single" w:sz="4" w:space="0" w:color="auto"/>
+        <w:right w:val="single" w:sz="4" w:space="0" w:color="auto"/>
+        <w:insideH w:val="single" w:sz="4" w:space="0" w:color="auto"/>
+        <w:insideV w:val="single" w:sz="4" w:space="0" w:color="auto"/>
+      </w:tblBorders>
+    </w:tblPr>
+  </w:style>
 </w:styles>
 </file>
 

</xml_diff>